<commit_message>
Storage view and associated components implemented
- Basic storage setup and custom editor added
- Inventory view created with basic functionality implemented based on UML
- Storage UI elements prefabs created for use when generating storage view
- Minor function and method renaming for improved readability
- Storage model functionality implemented
</commit_message>
<xml_diff>
--- a/Storage Management System Design Decisions Documentation.docx
+++ b/Storage Management System Design Decisions Documentation.docx
@@ -71,7 +71,7 @@
           <w:r>
             <w:fldChar w:fldCharType="separate"/>
           </w:r>
-          <w:hyperlink w:anchor="_Toc34998487" w:history="1">
+          <w:hyperlink w:anchor="_Toc35641985" w:history="1">
             <w:r>
               <w:rPr>
                 <w:rStyle w:val="Hyperlink"/>
@@ -94,7 +94,7 @@
                 <w:bCs/>
                 <w:noProof/>
               </w:rPr>
-              <w:t>Storage Model</w:t>
+              <w:t>Introduction</w:t>
             </w:r>
             <w:r>
               <w:rPr>
@@ -115,7 +115,7 @@
                 <w:noProof/>
                 <w:webHidden/>
               </w:rPr>
-              <w:instrText xml:space="preserve"> PAGEREF _Toc34998487 \h </w:instrText>
+              <w:instrText xml:space="preserve"> PAGEREF _Toc35641985 \h </w:instrText>
             </w:r>
             <w:r>
               <w:rPr>
@@ -156,7 +156,7 @@
               <w:noProof/>
             </w:rPr>
           </w:pPr>
-          <w:hyperlink w:anchor="_Toc34998488" w:history="1">
+          <w:hyperlink w:anchor="_Toc35641986" w:history="1">
             <w:r>
               <w:rPr>
                 <w:rStyle w:val="Hyperlink"/>
@@ -164,7 +164,7 @@
                 <w:bCs/>
                 <w:noProof/>
               </w:rPr>
-              <w:t>1.1 Implementation</w:t>
+              <w:t>1.1 Storage System Structure</w:t>
             </w:r>
             <w:r>
               <w:rPr>
@@ -185,7 +185,7 @@
                 <w:noProof/>
                 <w:webHidden/>
               </w:rPr>
-              <w:instrText xml:space="preserve"> PAGEREF _Toc34998488 \h </w:instrText>
+              <w:instrText xml:space="preserve"> PAGEREF _Toc35641986 \h </w:instrText>
             </w:r>
             <w:r>
               <w:rPr>
@@ -226,7 +226,7 @@
               <w:noProof/>
             </w:rPr>
           </w:pPr>
-          <w:hyperlink w:anchor="_Toc34998489" w:history="1">
+          <w:hyperlink w:anchor="_Toc35641987" w:history="1">
             <w:r>
               <w:rPr>
                 <w:rStyle w:val="Hyperlink"/>
@@ -234,7 +234,7 @@
                 <w:bCs/>
                 <w:noProof/>
               </w:rPr>
-              <w:t>1.2 Core Functionality</w:t>
+              <w:t>1.2 UML Diagram</w:t>
             </w:r>
             <w:r>
               <w:rPr>
@@ -255,7 +255,7 @@
                 <w:noProof/>
                 <w:webHidden/>
               </w:rPr>
-              <w:instrText xml:space="preserve"> PAGEREF _Toc34998489 \h </w:instrText>
+              <w:instrText xml:space="preserve"> PAGEREF _Toc35641987 \h </w:instrText>
             </w:r>
             <w:r>
               <w:rPr>
@@ -275,7 +275,405 @@
                 <w:noProof/>
                 <w:webHidden/>
               </w:rPr>
+              <w:t>2</w:t>
+            </w:r>
+            <w:r>
+              <w:rPr>
+                <w:noProof/>
+                <w:webHidden/>
+              </w:rPr>
+              <w:fldChar w:fldCharType="end"/>
+            </w:r>
+          </w:hyperlink>
+        </w:p>
+        <w:p>
+          <w:pPr>
+            <w:pStyle w:val="TOC2"/>
+            <w:tabs>
+              <w:tab w:val="left" w:pos="660"/>
+              <w:tab w:val="right" w:leader="dot" w:pos="9016"/>
+            </w:tabs>
+            <w:rPr>
+              <w:noProof/>
+            </w:rPr>
+          </w:pPr>
+          <w:hyperlink w:anchor="_Toc35641988" w:history="1">
+            <w:r>
+              <w:rPr>
+                <w:rStyle w:val="Hyperlink"/>
+                <w:b/>
+                <w:bCs/>
+                <w:noProof/>
+              </w:rPr>
+              <w:t>2.</w:t>
+            </w:r>
+            <w:r>
+              <w:rPr>
+                <w:noProof/>
+              </w:rPr>
+              <w:tab/>
+            </w:r>
+            <w:r>
+              <w:rPr>
+                <w:rStyle w:val="Hyperlink"/>
+                <w:b/>
+                <w:bCs/>
+                <w:noProof/>
+              </w:rPr>
+              <w:t>Storage Model</w:t>
+            </w:r>
+            <w:r>
+              <w:rPr>
+                <w:noProof/>
+                <w:webHidden/>
+              </w:rPr>
+              <w:tab/>
+            </w:r>
+            <w:r>
+              <w:rPr>
+                <w:noProof/>
+                <w:webHidden/>
+              </w:rPr>
+              <w:fldChar w:fldCharType="begin"/>
+            </w:r>
+            <w:r>
+              <w:rPr>
+                <w:noProof/>
+                <w:webHidden/>
+              </w:rPr>
+              <w:instrText xml:space="preserve"> PAGEREF _Toc35641988 \h </w:instrText>
+            </w:r>
+            <w:r>
+              <w:rPr>
+                <w:noProof/>
+                <w:webHidden/>
+              </w:rPr>
+            </w:r>
+            <w:r>
+              <w:rPr>
+                <w:noProof/>
+                <w:webHidden/>
+              </w:rPr>
+              <w:fldChar w:fldCharType="separate"/>
+            </w:r>
+            <w:r>
+              <w:rPr>
+                <w:noProof/>
+                <w:webHidden/>
+              </w:rPr>
               <w:t>3</w:t>
+            </w:r>
+            <w:r>
+              <w:rPr>
+                <w:noProof/>
+                <w:webHidden/>
+              </w:rPr>
+              <w:fldChar w:fldCharType="end"/>
+            </w:r>
+          </w:hyperlink>
+        </w:p>
+        <w:p>
+          <w:pPr>
+            <w:pStyle w:val="TOC3"/>
+            <w:tabs>
+              <w:tab w:val="right" w:leader="dot" w:pos="9016"/>
+            </w:tabs>
+            <w:rPr>
+              <w:noProof/>
+            </w:rPr>
+          </w:pPr>
+          <w:hyperlink w:anchor="_Toc35641989" w:history="1">
+            <w:r>
+              <w:rPr>
+                <w:rStyle w:val="Hyperlink"/>
+                <w:b/>
+                <w:bCs/>
+                <w:noProof/>
+              </w:rPr>
+              <w:t>2.1 Implementation</w:t>
+            </w:r>
+            <w:r>
+              <w:rPr>
+                <w:noProof/>
+                <w:webHidden/>
+              </w:rPr>
+              <w:tab/>
+            </w:r>
+            <w:r>
+              <w:rPr>
+                <w:noProof/>
+                <w:webHidden/>
+              </w:rPr>
+              <w:fldChar w:fldCharType="begin"/>
+            </w:r>
+            <w:r>
+              <w:rPr>
+                <w:noProof/>
+                <w:webHidden/>
+              </w:rPr>
+              <w:instrText xml:space="preserve"> PAGEREF _Toc35641989 \h </w:instrText>
+            </w:r>
+            <w:r>
+              <w:rPr>
+                <w:noProof/>
+                <w:webHidden/>
+              </w:rPr>
+            </w:r>
+            <w:r>
+              <w:rPr>
+                <w:noProof/>
+                <w:webHidden/>
+              </w:rPr>
+              <w:fldChar w:fldCharType="separate"/>
+            </w:r>
+            <w:r>
+              <w:rPr>
+                <w:noProof/>
+                <w:webHidden/>
+              </w:rPr>
+              <w:t>3</w:t>
+            </w:r>
+            <w:r>
+              <w:rPr>
+                <w:noProof/>
+                <w:webHidden/>
+              </w:rPr>
+              <w:fldChar w:fldCharType="end"/>
+            </w:r>
+          </w:hyperlink>
+        </w:p>
+        <w:p>
+          <w:pPr>
+            <w:pStyle w:val="TOC3"/>
+            <w:tabs>
+              <w:tab w:val="right" w:leader="dot" w:pos="9016"/>
+            </w:tabs>
+            <w:rPr>
+              <w:noProof/>
+            </w:rPr>
+          </w:pPr>
+          <w:hyperlink w:anchor="_Toc35641990" w:history="1">
+            <w:r>
+              <w:rPr>
+                <w:rStyle w:val="Hyperlink"/>
+                <w:b/>
+                <w:bCs/>
+                <w:noProof/>
+              </w:rPr>
+              <w:t>2.2 Core Functionality</w:t>
+            </w:r>
+            <w:r>
+              <w:rPr>
+                <w:noProof/>
+                <w:webHidden/>
+              </w:rPr>
+              <w:tab/>
+            </w:r>
+            <w:r>
+              <w:rPr>
+                <w:noProof/>
+                <w:webHidden/>
+              </w:rPr>
+              <w:fldChar w:fldCharType="begin"/>
+            </w:r>
+            <w:r>
+              <w:rPr>
+                <w:noProof/>
+                <w:webHidden/>
+              </w:rPr>
+              <w:instrText xml:space="preserve"> PAGEREF _Toc35641990 \h </w:instrText>
+            </w:r>
+            <w:r>
+              <w:rPr>
+                <w:noProof/>
+                <w:webHidden/>
+              </w:rPr>
+            </w:r>
+            <w:r>
+              <w:rPr>
+                <w:noProof/>
+                <w:webHidden/>
+              </w:rPr>
+              <w:fldChar w:fldCharType="separate"/>
+            </w:r>
+            <w:r>
+              <w:rPr>
+                <w:noProof/>
+                <w:webHidden/>
+              </w:rPr>
+              <w:t>4</w:t>
+            </w:r>
+            <w:r>
+              <w:rPr>
+                <w:noProof/>
+                <w:webHidden/>
+              </w:rPr>
+              <w:fldChar w:fldCharType="end"/>
+            </w:r>
+          </w:hyperlink>
+        </w:p>
+        <w:p>
+          <w:pPr>
+            <w:pStyle w:val="TOC2"/>
+            <w:tabs>
+              <w:tab w:val="left" w:pos="660"/>
+              <w:tab w:val="right" w:leader="dot" w:pos="9016"/>
+            </w:tabs>
+            <w:rPr>
+              <w:noProof/>
+            </w:rPr>
+          </w:pPr>
+          <w:hyperlink w:anchor="_Toc35641991" w:history="1">
+            <w:r>
+              <w:rPr>
+                <w:rStyle w:val="Hyperlink"/>
+                <w:b/>
+                <w:bCs/>
+                <w:noProof/>
+              </w:rPr>
+              <w:t>3.</w:t>
+            </w:r>
+            <w:r>
+              <w:rPr>
+                <w:noProof/>
+              </w:rPr>
+              <w:tab/>
+            </w:r>
+            <w:r>
+              <w:rPr>
+                <w:rStyle w:val="Hyperlink"/>
+                <w:b/>
+                <w:bCs/>
+                <w:noProof/>
+              </w:rPr>
+              <w:t>Storage Controller</w:t>
+            </w:r>
+            <w:r>
+              <w:rPr>
+                <w:noProof/>
+                <w:webHidden/>
+              </w:rPr>
+              <w:tab/>
+            </w:r>
+            <w:r>
+              <w:rPr>
+                <w:noProof/>
+                <w:webHidden/>
+              </w:rPr>
+              <w:fldChar w:fldCharType="begin"/>
+            </w:r>
+            <w:r>
+              <w:rPr>
+                <w:noProof/>
+                <w:webHidden/>
+              </w:rPr>
+              <w:instrText xml:space="preserve"> PAGEREF _Toc35641991 \h </w:instrText>
+            </w:r>
+            <w:r>
+              <w:rPr>
+                <w:noProof/>
+                <w:webHidden/>
+              </w:rPr>
+            </w:r>
+            <w:r>
+              <w:rPr>
+                <w:noProof/>
+                <w:webHidden/>
+              </w:rPr>
+              <w:fldChar w:fldCharType="separate"/>
+            </w:r>
+            <w:r>
+              <w:rPr>
+                <w:noProof/>
+                <w:webHidden/>
+              </w:rPr>
+              <w:t>6</w:t>
+            </w:r>
+            <w:r>
+              <w:rPr>
+                <w:noProof/>
+                <w:webHidden/>
+              </w:rPr>
+              <w:fldChar w:fldCharType="end"/>
+            </w:r>
+          </w:hyperlink>
+        </w:p>
+        <w:p>
+          <w:pPr>
+            <w:pStyle w:val="TOC3"/>
+            <w:tabs>
+              <w:tab w:val="left" w:pos="1100"/>
+              <w:tab w:val="right" w:leader="dot" w:pos="9016"/>
+            </w:tabs>
+            <w:rPr>
+              <w:noProof/>
+            </w:rPr>
+          </w:pPr>
+          <w:hyperlink w:anchor="_Toc35641992" w:history="1">
+            <w:r>
+              <w:rPr>
+                <w:rStyle w:val="Hyperlink"/>
+                <w:b/>
+                <w:bCs/>
+                <w:noProof/>
+              </w:rPr>
+              <w:t>3.1</w:t>
+            </w:r>
+            <w:r>
+              <w:rPr>
+                <w:noProof/>
+              </w:rPr>
+              <w:tab/>
+            </w:r>
+            <w:r>
+              <w:rPr>
+                <w:rStyle w:val="Hyperlink"/>
+                <w:b/>
+                <w:bCs/>
+                <w:noProof/>
+              </w:rPr>
+              <w:t>Implementation</w:t>
+            </w:r>
+            <w:r>
+              <w:rPr>
+                <w:noProof/>
+                <w:webHidden/>
+              </w:rPr>
+              <w:tab/>
+            </w:r>
+            <w:r>
+              <w:rPr>
+                <w:noProof/>
+                <w:webHidden/>
+              </w:rPr>
+              <w:fldChar w:fldCharType="begin"/>
+            </w:r>
+            <w:r>
+              <w:rPr>
+                <w:noProof/>
+                <w:webHidden/>
+              </w:rPr>
+              <w:instrText xml:space="preserve"> PAGEREF _Toc35641992 \h </w:instrText>
+            </w:r>
+            <w:r>
+              <w:rPr>
+                <w:noProof/>
+                <w:webHidden/>
+              </w:rPr>
+            </w:r>
+            <w:r>
+              <w:rPr>
+                <w:noProof/>
+                <w:webHidden/>
+              </w:rPr>
+              <w:fldChar w:fldCharType="separate"/>
+            </w:r>
+            <w:r>
+              <w:rPr>
+                <w:noProof/>
+                <w:webHidden/>
+              </w:rPr>
+              <w:t>6</w:t>
             </w:r>
             <w:r>
               <w:rPr>
@@ -301,28 +699,10 @@
     <w:p/>
     <w:p>
       <w:pPr>
-        <w:rPr>
-          <w:rFonts w:asciiTheme="majorHAnsi" w:eastAsiaTheme="majorEastAsia" w:hAnsiTheme="majorHAnsi" w:cstheme="majorBidi"/>
-          <w:b/>
-          <w:bCs/>
-          <w:sz w:val="26"/>
-          <w:szCs w:val="26"/>
-        </w:rPr>
-      </w:pPr>
-      <w:r>
-        <w:rPr>
-          <w:b/>
-          <w:bCs/>
-        </w:rPr>
-        <w:br w:type="page"/>
-      </w:r>
-    </w:p>
-    <w:p>
-      <w:pPr>
         <w:pStyle w:val="Heading2"/>
         <w:numPr>
           <w:ilvl w:val="0"/>
-          <w:numId w:val="2"/>
+          <w:numId w:val="14"/>
         </w:numPr>
         <w:rPr>
           <w:b/>
@@ -330,115 +710,281 @@
           <w:color w:val="auto"/>
         </w:rPr>
       </w:pPr>
-      <w:bookmarkStart w:id="0" w:name="_Toc34998487"/>
-      <w:r>
+      <w:r>
+        <w:rPr>
+          <w:b/>
+          <w:bCs/>
+        </w:rPr>
+        <w:br w:type="page"/>
+      </w:r>
+    </w:p>
+    <w:p>
+      <w:pPr>
+        <w:pStyle w:val="Heading2"/>
+        <w:numPr>
+          <w:ilvl w:val="0"/>
+          <w:numId w:val="15"/>
+        </w:numPr>
         <w:rPr>
           <w:b/>
           <w:bCs/>
           <w:color w:val="auto"/>
         </w:rPr>
-        <w:lastRenderedPageBreak/>
-        <w:t>Storage Model</w:t>
-      </w:r>
-      <w:bookmarkEnd w:id="0"/>
-    </w:p>
-    <w:p/>
-    <w:p>
-      <w:pPr>
-        <w:pStyle w:val="Heading3"/>
+      </w:pPr>
+      <w:bookmarkStart w:id="0" w:name="_Toc35641985"/>
+      <w:r>
         <w:rPr>
           <w:b/>
           <w:bCs/>
           <w:color w:val="auto"/>
         </w:rPr>
-      </w:pPr>
-      <w:bookmarkStart w:id="1" w:name="_Toc34998488"/>
-      <w:r>
+        <w:lastRenderedPageBreak/>
+        <w:t>Introduction</w:t>
+      </w:r>
+      <w:bookmarkEnd w:id="0"/>
+    </w:p>
+    <w:p>
+      <w:r>
+        <w:t>This documentation will lay out the planning and design decision for a storage management system, the goal is to create a storage system that can handle all types of storage</w:t>
+      </w:r>
+      <w:r>
+        <w:t>.</w:t>
+      </w:r>
+    </w:p>
+    <w:p>
+      <w:r>
+        <w:t>There are two main types of storage:</w:t>
+      </w:r>
+    </w:p>
+    <w:p>
+      <w:pPr>
+        <w:pStyle w:val="ListParagraph"/>
+        <w:numPr>
+          <w:ilvl w:val="0"/>
+          <w:numId w:val="17"/>
+        </w:numPr>
+      </w:pPr>
+      <w:r>
+        <w:t>Collectable storage such as loot boxes that allow users to withdraw items but are unable to store new items</w:t>
+      </w:r>
+    </w:p>
+    <w:p>
+      <w:pPr>
+        <w:pStyle w:val="ListParagraph"/>
+        <w:numPr>
+          <w:ilvl w:val="0"/>
+          <w:numId w:val="17"/>
+        </w:numPr>
+      </w:pPr>
+      <w:proofErr w:type="spellStart"/>
+      <w:r>
+        <w:t>Depositable</w:t>
+      </w:r>
+      <w:proofErr w:type="spellEnd"/>
+      <w:r>
+        <w:t xml:space="preserve"> storage such as inventories and banks that allow users to deposit and withdraw items</w:t>
+      </w:r>
+    </w:p>
+    <w:p/>
+    <w:p>
+      <w:pPr>
+        <w:pStyle w:val="Heading3"/>
         <w:rPr>
           <w:b/>
           <w:bCs/>
           <w:color w:val="auto"/>
         </w:rPr>
-        <w:t>1.1 Implementation</w:t>
+      </w:pPr>
+      <w:bookmarkStart w:id="1" w:name="_Toc35641986"/>
+      <w:r>
+        <w:rPr>
+          <w:b/>
+          <w:bCs/>
+          <w:color w:val="auto"/>
+        </w:rPr>
+        <w:t>1</w:t>
+      </w:r>
+      <w:r>
+        <w:rPr>
+          <w:b/>
+          <w:bCs/>
+          <w:color w:val="auto"/>
+        </w:rPr>
+        <w:t>.</w:t>
+      </w:r>
+      <w:r>
+        <w:rPr>
+          <w:b/>
+          <w:bCs/>
+          <w:color w:val="auto"/>
+        </w:rPr>
+        <w:t>1</w:t>
+      </w:r>
+      <w:r>
+        <w:rPr>
+          <w:b/>
+          <w:bCs/>
+          <w:color w:val="auto"/>
+        </w:rPr>
+        <w:t xml:space="preserve"> </w:t>
+      </w:r>
+      <w:r>
+        <w:rPr>
+          <w:b/>
+          <w:bCs/>
+          <w:color w:val="auto"/>
+        </w:rPr>
+        <w:t xml:space="preserve">Storage </w:t>
+      </w:r>
+      <w:r>
+        <w:rPr>
+          <w:b/>
+          <w:bCs/>
+          <w:color w:val="auto"/>
+        </w:rPr>
+        <w:t>S</w:t>
+      </w:r>
+      <w:r>
+        <w:rPr>
+          <w:b/>
+          <w:bCs/>
+          <w:color w:val="auto"/>
+        </w:rPr>
+        <w:t xml:space="preserve">ystem </w:t>
+      </w:r>
+      <w:r>
+        <w:rPr>
+          <w:b/>
+          <w:bCs/>
+          <w:color w:val="auto"/>
+        </w:rPr>
+        <w:t>S</w:t>
+      </w:r>
+      <w:r>
+        <w:rPr>
+          <w:b/>
+          <w:bCs/>
+          <w:color w:val="auto"/>
+        </w:rPr>
+        <w:t>tructure</w:t>
       </w:r>
       <w:bookmarkEnd w:id="1"/>
     </w:p>
     <w:p>
       <w:r>
-        <w:t>There are typically two types of storage devices, those that contain items for the users to collect such as chests and boxes and those that act as fully fledged storage facilities such as inventories and bank systems.</w:t>
-      </w:r>
-    </w:p>
-    <w:p>
-      <w:r>
-        <w:t>Collectable storage devices would typically only allow the storing and withdrawal of items that the user can collect.</w:t>
-      </w:r>
-    </w:p>
-    <w:p>
-      <w:r>
-        <w:t>Depositable storage devices would allow storing as well as both withdrawal and depositing of items.</w:t>
-      </w:r>
-    </w:p>
-    <w:p>
-      <w:r>
-        <w:t xml:space="preserve">When interacting with a storage device, this differentiation would need to be made to understand what </w:t>
-      </w:r>
-      <w:r>
-        <w:t xml:space="preserve">user interaction </w:t>
-      </w:r>
-      <w:r>
-        <w:t>functionality should be allowed.</w:t>
-      </w:r>
-    </w:p>
-    <w:p>
-      <w:r>
-        <w:t xml:space="preserve">As multiple interfaces can be inherited by a class, </w:t>
-      </w:r>
-      <w:r>
-        <w:t xml:space="preserve">using </w:t>
-      </w:r>
-      <w:r>
-        <w:t xml:space="preserve">an IStorageData interface and an IDepositToStorage interface </w:t>
-      </w:r>
-      <w:r>
-        <w:t>would allow</w:t>
-      </w:r>
-      <w:r>
-        <w:t xml:space="preserve"> decoupling between the storage models and the interaction system.</w:t>
-      </w:r>
-    </w:p>
-    <w:p>
-      <w:r>
-        <w:t xml:space="preserve">The interaction system can differentiate between the two types of storage devices and explicitly know the core </w:t>
-      </w:r>
-      <w:r>
-        <w:t>methods</w:t>
-      </w:r>
-      <w:r>
-        <w:t xml:space="preserve"> that each has without being affected by the implementation.</w:t>
-      </w:r>
-    </w:p>
-    <w:p>
-      <w:r>
-        <w:t xml:space="preserve">This also allows the depositable storage devices to inherit the core functionality of all storage devices while having </w:t>
-      </w:r>
-      <w:r>
-        <w:t xml:space="preserve">its own </w:t>
-      </w:r>
-      <w:r>
-        <w:t>additional implementations.</w:t>
+        <w:t>The storage system will be decoupled and use inheritance for DRY purposes. I felt that a traditional MVC pattern would be a logical approach for a storage system as it can be naturally be separated into three elements:</w:t>
+      </w:r>
+    </w:p>
+    <w:p>
+      <w:pPr>
+        <w:pStyle w:val="ListParagraph"/>
+        <w:numPr>
+          <w:ilvl w:val="0"/>
+          <w:numId w:val="16"/>
+        </w:numPr>
+      </w:pPr>
+      <w:r>
+        <w:t>Storage data – populate and manage the data</w:t>
+      </w:r>
+    </w:p>
+    <w:p>
+      <w:pPr>
+        <w:pStyle w:val="ListParagraph"/>
+        <w:numPr>
+          <w:ilvl w:val="0"/>
+          <w:numId w:val="16"/>
+        </w:numPr>
+      </w:pPr>
+      <w:r>
+        <w:t xml:space="preserve">Storage control – Handle input </w:t>
+      </w:r>
+      <w:r>
+        <w:t>and pass correct instructions to data</w:t>
+      </w:r>
+    </w:p>
+    <w:p>
+      <w:pPr>
+        <w:pStyle w:val="ListParagraph"/>
+        <w:numPr>
+          <w:ilvl w:val="0"/>
+          <w:numId w:val="16"/>
+        </w:numPr>
+      </w:pPr>
+      <w:r>
+        <w:t>Storage view</w:t>
+      </w:r>
+      <w:r>
+        <w:t xml:space="preserve"> – handle output for display</w:t>
+      </w:r>
+    </w:p>
+    <w:p>
+      <w:r>
+        <w:t>Unity also allows event systems to be used, this closely mimics the observer pattern and will allow a single storage controller to listen for input on all storage devices input, process the instructions and pass to the correct storage models and views involved.</w:t>
       </w:r>
     </w:p>
     <w:p/>
     <w:p>
+      <w:pPr>
+        <w:pStyle w:val="Heading3"/>
+        <w:rPr>
+          <w:b/>
+          <w:bCs/>
+          <w:color w:val="auto"/>
+        </w:rPr>
+      </w:pPr>
+      <w:bookmarkStart w:id="2" w:name="_Toc35641987"/>
+      <w:r>
+        <w:rPr>
+          <w:b/>
+          <w:bCs/>
+          <w:color w:val="auto"/>
+        </w:rPr>
+        <w:t>1</w:t>
+      </w:r>
+      <w:r>
+        <w:rPr>
+          <w:b/>
+          <w:bCs/>
+          <w:color w:val="auto"/>
+        </w:rPr>
+        <w:t>.</w:t>
+      </w:r>
+      <w:r>
+        <w:rPr>
+          <w:b/>
+          <w:bCs/>
+          <w:color w:val="auto"/>
+        </w:rPr>
+        <w:t>2</w:t>
+      </w:r>
+      <w:r>
+        <w:rPr>
+          <w:b/>
+          <w:bCs/>
+          <w:color w:val="auto"/>
+        </w:rPr>
+        <w:t xml:space="preserve"> </w:t>
+      </w:r>
+      <w:r>
+        <w:rPr>
+          <w:b/>
+          <w:bCs/>
+          <w:color w:val="auto"/>
+        </w:rPr>
+        <w:t>UML Diagram</w:t>
+      </w:r>
+      <w:bookmarkEnd w:id="2"/>
+    </w:p>
+    <w:p>
       <w:r>
         <w:rPr>
           <w:noProof/>
         </w:rPr>
         <w:drawing>
-          <wp:inline distT="0" distB="0" distL="0" distR="0" wp14:anchorId="2F8FC38D" wp14:editId="32C3A6DB">
-            <wp:extent cx="5731510" cy="3399155"/>
-            <wp:effectExtent l="0" t="0" r="2540" b="0"/>
-            <wp:docPr id="1" name="Picture 1"/>
+          <wp:inline distT="0" distB="0" distL="0" distR="0" wp14:anchorId="702CBE3D" wp14:editId="7BA433A3">
+            <wp:extent cx="5724525" cy="3390900"/>
+            <wp:effectExtent l="0" t="0" r="9525" b="0"/>
+            <wp:docPr id="5" name="Picture 5"/>
             <wp:cNvGraphicFramePr>
               <a:graphicFrameLocks xmlns:a="http://schemas.openxmlformats.org/drawingml/2006/main" noChangeAspect="1"/>
             </wp:cNvGraphicFramePr>
@@ -446,7 +992,7 @@
               <a:graphicData uri="http://schemas.openxmlformats.org/drawingml/2006/picture">
                 <pic:pic xmlns:pic="http://schemas.openxmlformats.org/drawingml/2006/picture">
                   <pic:nvPicPr>
-                    <pic:cNvPr id="0" name="Picture 1"/>
+                    <pic:cNvPr id="0" name="Picture 4"/>
                     <pic:cNvPicPr>
                       <a:picLocks noChangeAspect="1" noChangeArrowheads="1"/>
                     </pic:cNvPicPr>
@@ -467,7 +1013,7 @@
                   <pic:spPr bwMode="auto">
                     <a:xfrm>
                       <a:off x="0" y="0"/>
-                      <a:ext cx="5731510" cy="3399155"/>
+                      <a:ext cx="5724525" cy="3390900"/>
                     </a:xfrm>
                     <a:prstGeom prst="rect">
                       <a:avLst/>
@@ -487,25 +1033,48 @@
     <w:p>
       <w:pPr>
         <w:rPr>
-          <w:noProof/>
-        </w:rPr>
-      </w:pPr>
-    </w:p>
-    <w:p>
-      <w:r>
+          <w:rFonts w:asciiTheme="majorHAnsi" w:eastAsiaTheme="majorEastAsia" w:hAnsiTheme="majorHAnsi" w:cstheme="majorBidi"/>
+          <w:b/>
+          <w:bCs/>
+          <w:sz w:val="26"/>
+          <w:szCs w:val="26"/>
+        </w:rPr>
+      </w:pPr>
+      <w:hyperlink r:id="rId7" w:history="1">
+        <w:r>
+          <w:rPr>
+            <w:rStyle w:val="Hyperlink"/>
+            <w:b/>
+            <w:bCs/>
+          </w:rPr>
+          <w:t>https://drive.google.com/file/d/1zBt-hDv-DElLtyQaZiK4rOPdamKtmzWP/view?usp=sharing</w:t>
+        </w:r>
+      </w:hyperlink>
+      <w:bookmarkStart w:id="3" w:name="_GoBack"/>
+      <w:bookmarkEnd w:id="3"/>
+      <w:r>
+        <w:rPr>
+          <w:b/>
+          <w:bCs/>
+          <w:highlight w:val="lightGray"/>
+        </w:rPr>
         <w:br w:type="page"/>
       </w:r>
     </w:p>
     <w:p>
       <w:pPr>
-        <w:pStyle w:val="Heading3"/>
+        <w:pStyle w:val="Heading2"/>
+        <w:numPr>
+          <w:ilvl w:val="0"/>
+          <w:numId w:val="12"/>
+        </w:numPr>
         <w:rPr>
           <w:b/>
           <w:bCs/>
           <w:color w:val="auto"/>
         </w:rPr>
       </w:pPr>
-      <w:bookmarkStart w:id="2" w:name="_Toc34998489"/>
+      <w:bookmarkStart w:id="4" w:name="_Toc35641988"/>
       <w:r>
         <w:rPr>
           <w:b/>
@@ -513,9 +1082,230 @@
           <w:color w:val="auto"/>
         </w:rPr>
         <w:lastRenderedPageBreak/>
-        <w:t>1.2 Core Functionality</w:t>
-      </w:r>
-      <w:bookmarkEnd w:id="2"/>
+        <w:t xml:space="preserve">Storage </w:t>
+      </w:r>
+      <w:r>
+        <w:rPr>
+          <w:b/>
+          <w:bCs/>
+          <w:color w:val="auto"/>
+        </w:rPr>
+        <w:t>Model</w:t>
+      </w:r>
+      <w:bookmarkEnd w:id="4"/>
+    </w:p>
+    <w:p/>
+    <w:p>
+      <w:pPr>
+        <w:pStyle w:val="Heading3"/>
+        <w:rPr>
+          <w:b/>
+          <w:bCs/>
+          <w:color w:val="auto"/>
+        </w:rPr>
+      </w:pPr>
+      <w:bookmarkStart w:id="5" w:name="_Toc35641989"/>
+      <w:r>
+        <w:rPr>
+          <w:b/>
+          <w:bCs/>
+          <w:color w:val="auto"/>
+        </w:rPr>
+        <w:t>2</w:t>
+      </w:r>
+      <w:r>
+        <w:rPr>
+          <w:b/>
+          <w:bCs/>
+          <w:color w:val="auto"/>
+        </w:rPr>
+        <w:t>.1 Implementation</w:t>
+      </w:r>
+      <w:bookmarkEnd w:id="5"/>
+    </w:p>
+    <w:p>
+      <w:r>
+        <w:t>There are typically two types of storage devices, those that contain items for the users to collect such as chests and boxes and those that act as fully fledged storage facilities such as inventories and bank systems.</w:t>
+      </w:r>
+    </w:p>
+    <w:p>
+      <w:r>
+        <w:t>Collectable storage devices would typically only allow the storing and withdrawal of items that the user can collect.</w:t>
+      </w:r>
+    </w:p>
+    <w:p>
+      <w:proofErr w:type="spellStart"/>
+      <w:r>
+        <w:t>Depositable</w:t>
+      </w:r>
+      <w:proofErr w:type="spellEnd"/>
+      <w:r>
+        <w:t xml:space="preserve"> storage devices would allow storing as well as both withdrawal and depositing of items.</w:t>
+      </w:r>
+    </w:p>
+    <w:p>
+      <w:r>
+        <w:t xml:space="preserve">When interacting with a storage device, this differentiation would need to be made to understand what </w:t>
+      </w:r>
+      <w:r>
+        <w:t xml:space="preserve">user interaction </w:t>
+      </w:r>
+      <w:r>
+        <w:t>functionality should be allowed.</w:t>
+      </w:r>
+    </w:p>
+    <w:p>
+      <w:r>
+        <w:t xml:space="preserve">As multiple interfaces can be inherited by a class, </w:t>
+      </w:r>
+      <w:r>
+        <w:t xml:space="preserve">using </w:t>
+      </w:r>
+      <w:r>
+        <w:t xml:space="preserve">an </w:t>
+      </w:r>
+      <w:proofErr w:type="spellStart"/>
+      <w:r>
+        <w:t>IStorageData</w:t>
+      </w:r>
+      <w:proofErr w:type="spellEnd"/>
+      <w:r>
+        <w:t xml:space="preserve"> interface and an </w:t>
+      </w:r>
+      <w:proofErr w:type="spellStart"/>
+      <w:r>
+        <w:t>IDepositToStorage</w:t>
+      </w:r>
+      <w:proofErr w:type="spellEnd"/>
+      <w:r>
+        <w:t xml:space="preserve"> interface </w:t>
+      </w:r>
+      <w:r>
+        <w:t>would allow</w:t>
+      </w:r>
+      <w:r>
+        <w:t xml:space="preserve"> decoupling between the storage models and the interaction system.</w:t>
+      </w:r>
+    </w:p>
+    <w:p>
+      <w:r>
+        <w:t xml:space="preserve">The interaction system can differentiate between the two types of storage devices and explicitly know the core </w:t>
+      </w:r>
+      <w:r>
+        <w:t>methods</w:t>
+      </w:r>
+      <w:r>
+        <w:t xml:space="preserve"> that each has without being affected by the implementation.</w:t>
+      </w:r>
+    </w:p>
+    <w:p>
+      <w:r>
+        <w:t xml:space="preserve">This also allows the </w:t>
+      </w:r>
+      <w:proofErr w:type="spellStart"/>
+      <w:r>
+        <w:t>depositable</w:t>
+      </w:r>
+      <w:proofErr w:type="spellEnd"/>
+      <w:r>
+        <w:t xml:space="preserve"> storage devices to inherit the core functionality of all storage devices while having </w:t>
+      </w:r>
+      <w:r>
+        <w:t xml:space="preserve">its own </w:t>
+      </w:r>
+      <w:r>
+        <w:t>additional implementations.</w:t>
+      </w:r>
+    </w:p>
+    <w:p/>
+    <w:p>
+      <w:r>
+        <w:rPr>
+          <w:noProof/>
+        </w:rPr>
+        <w:drawing>
+          <wp:inline distT="0" distB="0" distL="0" distR="0" wp14:anchorId="11EE0465" wp14:editId="289C4870">
+            <wp:extent cx="4030592" cy="3838575"/>
+            <wp:effectExtent l="0" t="0" r="8255" b="0"/>
+            <wp:docPr id="3" name="Picture 3"/>
+            <wp:cNvGraphicFramePr>
+              <a:graphicFrameLocks xmlns:a="http://schemas.openxmlformats.org/drawingml/2006/main" noChangeAspect="1"/>
+            </wp:cNvGraphicFramePr>
+            <a:graphic xmlns:a="http://schemas.openxmlformats.org/drawingml/2006/main">
+              <a:graphicData uri="http://schemas.openxmlformats.org/drawingml/2006/picture">
+                <pic:pic xmlns:pic="http://schemas.openxmlformats.org/drawingml/2006/picture">
+                  <pic:nvPicPr>
+                    <pic:cNvPr id="0" name="Picture 2"/>
+                    <pic:cNvPicPr>
+                      <a:picLocks noChangeAspect="1" noChangeArrowheads="1"/>
+                    </pic:cNvPicPr>
+                  </pic:nvPicPr>
+                  <pic:blipFill>
+                    <a:blip r:embed="rId8">
+                      <a:extLst>
+                        <a:ext uri="{28A0092B-C50C-407E-A947-70E740481C1C}">
+                          <a14:useLocalDpi xmlns:a14="http://schemas.microsoft.com/office/drawing/2010/main" val="0"/>
+                        </a:ext>
+                      </a:extLst>
+                    </a:blip>
+                    <a:srcRect/>
+                    <a:stretch>
+                      <a:fillRect/>
+                    </a:stretch>
+                  </pic:blipFill>
+                  <pic:spPr bwMode="auto">
+                    <a:xfrm>
+                      <a:off x="0" y="0"/>
+                      <a:ext cx="4048509" cy="3855639"/>
+                    </a:xfrm>
+                    <a:prstGeom prst="rect">
+                      <a:avLst/>
+                    </a:prstGeom>
+                    <a:noFill/>
+                    <a:ln>
+                      <a:noFill/>
+                    </a:ln>
+                  </pic:spPr>
+                </pic:pic>
+              </a:graphicData>
+            </a:graphic>
+          </wp:inline>
+        </w:drawing>
+      </w:r>
+    </w:p>
+    <w:p>
+      <w:r>
+        <w:br w:type="page"/>
+      </w:r>
+    </w:p>
+    <w:p>
+      <w:pPr>
+        <w:pStyle w:val="Heading3"/>
+        <w:rPr>
+          <w:b/>
+          <w:bCs/>
+          <w:color w:val="auto"/>
+        </w:rPr>
+      </w:pPr>
+      <w:bookmarkStart w:id="6" w:name="_Toc35641990"/>
+      <w:r>
+        <w:rPr>
+          <w:b/>
+          <w:bCs/>
+          <w:color w:val="auto"/>
+        </w:rPr>
+        <w:lastRenderedPageBreak/>
+        <w:t>2</w:t>
+      </w:r>
+      <w:r>
+        <w:rPr>
+          <w:b/>
+          <w:bCs/>
+          <w:color w:val="auto"/>
+        </w:rPr>
+        <w:t>.2 Core Functionality</w:t>
+      </w:r>
+      <w:bookmarkEnd w:id="6"/>
     </w:p>
     <w:p>
       <w:pPr>
@@ -536,7 +1326,17 @@
           <w:iCs w:val="0"/>
           <w:color w:val="auto"/>
         </w:rPr>
-        <w:t>1.2.1 Storage Data Core Functionality</w:t>
+        <w:t>2</w:t>
+      </w:r>
+      <w:r>
+        <w:rPr>
+          <w:b/>
+          <w:bCs/>
+          <w:i w:val="0"/>
+          <w:iCs w:val="0"/>
+          <w:color w:val="auto"/>
+        </w:rPr>
+        <w:t>.2.1 Storage Data Core Functionality</w:t>
       </w:r>
     </w:p>
     <w:p>
@@ -606,7 +1406,7 @@
           <w:iCs w:val="0"/>
           <w:color w:val="auto"/>
         </w:rPr>
-        <w:t>1.2.</w:t>
+        <w:t>2</w:t>
       </w:r>
       <w:r>
         <w:rPr>
@@ -616,8 +1416,9 @@
           <w:iCs w:val="0"/>
           <w:color w:val="auto"/>
         </w:rPr>
-        <w:t>2</w:t>
-      </w:r>
+        <w:t xml:space="preserve">.2.2 </w:t>
+      </w:r>
+      <w:proofErr w:type="spellStart"/>
       <w:r>
         <w:rPr>
           <w:b/>
@@ -626,8 +1427,9 @@
           <w:iCs w:val="0"/>
           <w:color w:val="auto"/>
         </w:rPr>
-        <w:t xml:space="preserve"> </w:t>
-      </w:r>
+        <w:t>Depositable</w:t>
+      </w:r>
+      <w:proofErr w:type="spellEnd"/>
       <w:r>
         <w:rPr>
           <w:b/>
@@ -636,20 +1438,8 @@
           <w:iCs w:val="0"/>
           <w:color w:val="auto"/>
         </w:rPr>
-        <w:t xml:space="preserve">Depositable </w:t>
-      </w:r>
-      <w:r>
-        <w:rPr>
-          <w:b/>
-          <w:bCs/>
-          <w:i w:val="0"/>
-          <w:iCs w:val="0"/>
-          <w:color w:val="auto"/>
-        </w:rPr>
-        <w:t>Storage Data Core Functionality</w:t>
-      </w:r>
-      <w:bookmarkStart w:id="3" w:name="_GoBack"/>
-      <w:bookmarkEnd w:id="3"/>
+        <w:t xml:space="preserve"> Storage Data Core Functionality</w:t>
+      </w:r>
     </w:p>
     <w:p>
       <w:pPr>
@@ -843,6 +1633,9 @@
       <w:r>
         <w:t>Two methods required to allow for specific slot selection and generic fill/find new slots.</w:t>
       </w:r>
+      <w:r>
+        <w:t xml:space="preserve"> This seems like a better solution instead of using an optional slot argument and overloading the method with redundant code within if statements.</w:t>
+      </w:r>
     </w:p>
     <w:p>
       <w:r>
@@ -851,7 +1644,15 @@
     </w:p>
     <w:p>
       <w:r>
-        <w:t>As user input is validated on the controller side, this method will only be called if the slot is empty or the existing item matches, otherwise a method such as SwapItem would be called so additional validation checks are not required.</w:t>
+        <w:t xml:space="preserve">As user input is validated on the controller side, this method will only be called if the slot is empty or the existing item matches, otherwise a method such as </w:t>
+      </w:r>
+      <w:proofErr w:type="spellStart"/>
+      <w:r>
+        <w:t>SwapItem</w:t>
+      </w:r>
+      <w:proofErr w:type="spellEnd"/>
+      <w:r>
+        <w:t xml:space="preserve"> would be called so additional validation checks are not required.</w:t>
       </w:r>
     </w:p>
     <w:p>
@@ -951,6 +1752,7 @@
         </w:numPr>
       </w:pPr>
       <w:r>
+        <w:lastRenderedPageBreak/>
         <w:t>Are there any partial stacks containing the same item or available slots</w:t>
       </w:r>
     </w:p>
@@ -976,7 +1778,6 @@
         </w:pBdr>
       </w:pPr>
       <w:r>
-        <w:lastRenderedPageBreak/>
         <w:t xml:space="preserve">Indexes </w:t>
       </w:r>
       <w:r>
@@ -987,7 +1788,14 @@
       </w:r>
       <w:r>
         <w:br/>
-        <w:t xml:space="preserve">existingSpaceInSlots </w:t>
+      </w:r>
+      <w:proofErr w:type="spellStart"/>
+      <w:r>
+        <w:t>existingSpaceInSlots</w:t>
+      </w:r>
+      <w:proofErr w:type="spellEnd"/>
+      <w:r>
+        <w:t xml:space="preserve"> </w:t>
       </w:r>
       <w:r>
         <w:sym w:font="Wingdings" w:char="F0DF"/>
@@ -997,7 +1805,14 @@
       </w:r>
       <w:r>
         <w:br/>
-        <w:t xml:space="preserve">availableSlots </w:t>
+      </w:r>
+      <w:proofErr w:type="spellStart"/>
+      <w:r>
+        <w:t>availableSlots</w:t>
+      </w:r>
+      <w:proofErr w:type="spellEnd"/>
+      <w:r>
+        <w:t xml:space="preserve"> </w:t>
       </w:r>
       <w:r>
         <w:sym w:font="Wingdings" w:char="F0DF"/>
@@ -1007,7 +1822,14 @@
       </w:r>
       <w:r>
         <w:br/>
-        <w:t xml:space="preserve">remainingSpaceNeeded </w:t>
+      </w:r>
+      <w:proofErr w:type="spellStart"/>
+      <w:r>
+        <w:t>remainingSpaceNeeded</w:t>
+      </w:r>
+      <w:proofErr w:type="spellEnd"/>
+      <w:r>
+        <w:t xml:space="preserve"> </w:t>
       </w:r>
       <w:r>
         <w:sym w:font="Wingdings" w:char="F0DF"/>
@@ -1017,7 +1839,14 @@
       </w:r>
       <w:r>
         <w:br/>
-        <w:t xml:space="preserve">slotsNeeded </w:t>
+      </w:r>
+      <w:proofErr w:type="spellStart"/>
+      <w:r>
+        <w:t>slotsNeeded</w:t>
+      </w:r>
+      <w:proofErr w:type="spellEnd"/>
+      <w:r>
+        <w:t xml:space="preserve"> </w:t>
       </w:r>
       <w:r>
         <w:sym w:font="Wingdings" w:char="F0DF"/>
@@ -1036,7 +1865,7 @@
         </w:pBdr>
       </w:pPr>
       <w:r>
-        <w:t>IF availableSlots equals 0 AND indexes equals 0:</w:t>
+        <w:t>IF indexes is greater than 0:</w:t>
       </w:r>
     </w:p>
     <w:p>
@@ -1050,7 +1879,7 @@
       </w:pPr>
       <w:r>
         <w:tab/>
-        <w:t>Return remainingSpaceNeeded</w:t>
+        <w:t>FOREACH index:</w:t>
       </w:r>
     </w:p>
     <w:p>
@@ -1063,7 +1892,11 @@
         </w:pBdr>
       </w:pPr>
       <w:r>
-        <w:t>ENDIF</w:t>
+        <w:tab/>
+      </w:r>
+      <w:r>
+        <w:tab/>
+        <w:t>Fill the slot and update remaining quantity</w:t>
       </w:r>
     </w:p>
     <w:p>
@@ -1075,6 +1908,13 @@
           <w:right w:val="single" w:sz="4" w:space="4" w:color="auto"/>
         </w:pBdr>
       </w:pPr>
+      <w:r>
+        <w:tab/>
+      </w:r>
+      <w:r>
+        <w:tab/>
+        <w:t>IF quantity remaining equals 0:</w:t>
+      </w:r>
     </w:p>
     <w:p>
       <w:pPr>
@@ -1086,7 +1926,14 @@
         </w:pBdr>
       </w:pPr>
       <w:r>
-        <w:t>IF indexes is greater than 0:</w:t>
+        <w:tab/>
+      </w:r>
+      <w:r>
+        <w:tab/>
+      </w:r>
+      <w:r>
+        <w:tab/>
+        <w:t>Return 0</w:t>
       </w:r>
     </w:p>
     <w:p>
@@ -1100,7 +1947,10 @@
       </w:pPr>
       <w:r>
         <w:tab/>
-        <w:t>FOREACH index:</w:t>
+      </w:r>
+      <w:r>
+        <w:tab/>
+        <w:t>ENDIF</w:t>
       </w:r>
     </w:p>
     <w:p>
@@ -1113,11 +1963,7 @@
         </w:pBdr>
       </w:pPr>
       <w:r>
-        <w:tab/>
-      </w:r>
-      <w:r>
-        <w:tab/>
-        <w:t>Fill the slot and update remaining quantity</w:t>
+        <w:t>ENDIF</w:t>
       </w:r>
     </w:p>
     <w:p>
@@ -1129,13 +1975,6 @@
           <w:right w:val="single" w:sz="4" w:space="4" w:color="auto"/>
         </w:pBdr>
       </w:pPr>
-      <w:r>
-        <w:tab/>
-      </w:r>
-      <w:r>
-        <w:tab/>
-        <w:t>IF quantity remaining equals 0:</w:t>
-      </w:r>
     </w:p>
     <w:p>
       <w:pPr>
@@ -1147,14 +1986,7 @@
         </w:pBdr>
       </w:pPr>
       <w:r>
-        <w:tab/>
-      </w:r>
-      <w:r>
-        <w:tab/>
-      </w:r>
-      <w:r>
-        <w:tab/>
-        <w:t>Return 0</w:t>
+        <w:t>FOREACH slot in storage</w:t>
       </w:r>
     </w:p>
     <w:p>
@@ -1168,10 +2000,7 @@
       </w:pPr>
       <w:r>
         <w:tab/>
-      </w:r>
-      <w:r>
-        <w:tab/>
-        <w:t>ENDIF</w:t>
+        <w:t>IF slot is empty:</w:t>
       </w:r>
     </w:p>
     <w:p>
@@ -1184,7 +2013,11 @@
         </w:pBdr>
       </w:pPr>
       <w:r>
-        <w:t>ENDIF</w:t>
+        <w:tab/>
+      </w:r>
+      <w:r>
+        <w:tab/>
+        <w:t>Fill slot up to maximum stack size</w:t>
       </w:r>
     </w:p>
     <w:p>
@@ -1196,6 +2029,13 @@
           <w:right w:val="single" w:sz="4" w:space="4" w:color="auto"/>
         </w:pBdr>
       </w:pPr>
+      <w:r>
+        <w:tab/>
+      </w:r>
+      <w:r>
+        <w:tab/>
+        <w:t>Update remaining quantity</w:t>
+      </w:r>
     </w:p>
     <w:p>
       <w:pPr>
@@ -1207,7 +2047,8 @@
         </w:pBdr>
       </w:pPr>
       <w:r>
-        <w:t>FOREACH slot in storage</w:t>
+        <w:tab/>
+        <w:t>ENDIF</w:t>
       </w:r>
     </w:p>
     <w:p>
@@ -1221,7 +2062,7 @@
       </w:pPr>
       <w:r>
         <w:tab/>
-        <w:t>IF slot is empty:</w:t>
+        <w:t>IF quantity remaining equals 0:</w:t>
       </w:r>
     </w:p>
     <w:p>
@@ -1238,7 +2079,7 @@
       </w:r>
       <w:r>
         <w:tab/>
-        <w:t>Fill slot up to maximum stack size</w:t>
+        <w:t>Return 0</w:t>
       </w:r>
     </w:p>
     <w:p>
@@ -1252,10 +2093,7 @@
       </w:pPr>
       <w:r>
         <w:tab/>
-      </w:r>
-      <w:r>
-        <w:tab/>
-        <w:t>Update remaining quantity</w:t>
+        <w:t>ENDIF</w:t>
       </w:r>
     </w:p>
     <w:p>
@@ -1268,8 +2106,7 @@
         </w:pBdr>
       </w:pPr>
       <w:r>
-        <w:tab/>
-        <w:t>ENDIF</w:t>
+        <w:t>Return remaining quantity</w:t>
       </w:r>
     </w:p>
     <w:p>
@@ -1281,66 +2118,109 @@
           <w:right w:val="single" w:sz="4" w:space="4" w:color="auto"/>
         </w:pBdr>
       </w:pPr>
-      <w:r>
-        <w:tab/>
-        <w:t>IF quantity remaining equals 0:</w:t>
-      </w:r>
-    </w:p>
-    <w:p>
-      <w:pPr>
-        <w:pBdr>
-          <w:top w:val="single" w:sz="4" w:space="1" w:color="auto"/>
-          <w:left w:val="single" w:sz="4" w:space="4" w:color="auto"/>
-          <w:bottom w:val="single" w:sz="4" w:space="1" w:color="auto"/>
-          <w:right w:val="single" w:sz="4" w:space="4" w:color="auto"/>
-        </w:pBdr>
-      </w:pPr>
-      <w:r>
-        <w:tab/>
-      </w:r>
-      <w:r>
-        <w:tab/>
-        <w:t>Return 0</w:t>
-      </w:r>
-    </w:p>
-    <w:p>
-      <w:pPr>
-        <w:pBdr>
-          <w:top w:val="single" w:sz="4" w:space="1" w:color="auto"/>
-          <w:left w:val="single" w:sz="4" w:space="4" w:color="auto"/>
-          <w:bottom w:val="single" w:sz="4" w:space="1" w:color="auto"/>
-          <w:right w:val="single" w:sz="4" w:space="4" w:color="auto"/>
-        </w:pBdr>
-      </w:pPr>
-      <w:r>
-        <w:tab/>
-        <w:t>ENDIF</w:t>
-      </w:r>
-    </w:p>
-    <w:p>
-      <w:pPr>
-        <w:pBdr>
-          <w:top w:val="single" w:sz="4" w:space="1" w:color="auto"/>
-          <w:left w:val="single" w:sz="4" w:space="4" w:color="auto"/>
-          <w:bottom w:val="single" w:sz="4" w:space="1" w:color="auto"/>
-          <w:right w:val="single" w:sz="4" w:space="4" w:color="auto"/>
-        </w:pBdr>
-      </w:pPr>
-      <w:r>
-        <w:t>Return remaining quantity</w:t>
-      </w:r>
-    </w:p>
-    <w:p>
-      <w:pPr>
-        <w:pBdr>
-          <w:top w:val="single" w:sz="4" w:space="1" w:color="auto"/>
-          <w:left w:val="single" w:sz="4" w:space="4" w:color="auto"/>
-          <w:bottom w:val="single" w:sz="4" w:space="1" w:color="auto"/>
-          <w:right w:val="single" w:sz="4" w:space="4" w:color="auto"/>
-        </w:pBdr>
-      </w:pPr>
+    </w:p>
+    <w:p>
+      <w:r>
+        <w:br w:type="page"/>
+      </w:r>
+    </w:p>
+    <w:p>
+      <w:pPr>
+        <w:pStyle w:val="Heading2"/>
+        <w:numPr>
+          <w:ilvl w:val="0"/>
+          <w:numId w:val="11"/>
+        </w:numPr>
+        <w:rPr>
+          <w:b/>
+          <w:bCs/>
+          <w:color w:val="auto"/>
+        </w:rPr>
+      </w:pPr>
+      <w:bookmarkStart w:id="7" w:name="_Toc35641991"/>
+      <w:r>
+        <w:rPr>
+          <w:b/>
+          <w:bCs/>
+          <w:color w:val="auto"/>
+        </w:rPr>
+        <w:lastRenderedPageBreak/>
+        <w:t xml:space="preserve">Storage </w:t>
+      </w:r>
+      <w:r>
+        <w:rPr>
+          <w:b/>
+          <w:bCs/>
+          <w:color w:val="auto"/>
+        </w:rPr>
+        <w:t>Controller</w:t>
+      </w:r>
+      <w:bookmarkEnd w:id="7"/>
     </w:p>
     <w:p/>
+    <w:p>
+      <w:pPr>
+        <w:pStyle w:val="Heading3"/>
+        <w:numPr>
+          <w:ilvl w:val="1"/>
+          <w:numId w:val="8"/>
+        </w:numPr>
+        <w:rPr>
+          <w:b/>
+          <w:bCs/>
+          <w:color w:val="auto"/>
+        </w:rPr>
+      </w:pPr>
+      <w:bookmarkStart w:id="8" w:name="_Toc35641992"/>
+      <w:r>
+        <w:rPr>
+          <w:b/>
+          <w:bCs/>
+          <w:color w:val="auto"/>
+        </w:rPr>
+        <w:t>Implementation</w:t>
+      </w:r>
+      <w:bookmarkEnd w:id="8"/>
+    </w:p>
+    <w:p>
+      <w:r>
+        <w:t xml:space="preserve">1 controller that handles the input from all storage views (multiple storage devices) using the </w:t>
+      </w:r>
+      <w:proofErr w:type="spellStart"/>
+      <w:r>
+        <w:t>EventSystem</w:t>
+      </w:r>
+      <w:proofErr w:type="spellEnd"/>
+      <w:r>
+        <w:t xml:space="preserve"> to call methods within the controller class to interpret the input and update the model accordingly, this would essentially provide an observer pattern between the controller and the multiple views without the need for referencing.</w:t>
+      </w:r>
+    </w:p>
+    <w:p>
+      <w:r>
+        <w:t xml:space="preserve">Right clicking an item should move it from the current active storage device to any other active storage device, this means that a special event needs to be created for the controller that passes the two storage devices active in the scene. </w:t>
+      </w:r>
+    </w:p>
+    <w:p>
+      <w:proofErr w:type="spellStart"/>
+      <w:r>
+        <w:t>MoveItem</w:t>
+      </w:r>
+      <w:proofErr w:type="spellEnd"/>
+      <w:r>
+        <w:t xml:space="preserve"> and </w:t>
+      </w:r>
+      <w:proofErr w:type="spellStart"/>
+      <w:r>
+        <w:t>SwapItem</w:t>
+      </w:r>
+      <w:proofErr w:type="spellEnd"/>
+      <w:r>
+        <w:t xml:space="preserve"> can use optional parameters </w:t>
+      </w:r>
+      <w:r>
+        <w:t>implemented in .NET 4.0 to take in references to different storage devices if needed.</w:t>
+      </w:r>
+    </w:p>
     <w:sectPr>
       <w:pgSz w:w="11906" w:h="16838"/>
       <w:pgMar w:top="1440" w:right="1440" w:bottom="1440" w:left="1440" w:header="708" w:footer="708" w:gutter="0"/>
@@ -1354,6 +2234,647 @@
 <file path=word/numbering.xml><?xml version="1.0" encoding="utf-8"?>
 <w:numbering xmlns:wpc="http://schemas.microsoft.com/office/word/2010/wordprocessingCanvas" xmlns:cx="http://schemas.microsoft.com/office/drawing/2014/chartex" xmlns:cx1="http://schemas.microsoft.com/office/drawing/2015/9/8/chartex" xmlns:cx2="http://schemas.microsoft.com/office/drawing/2015/10/21/chartex" xmlns:cx3="http://schemas.microsoft.com/office/drawing/2016/5/9/chartex" xmlns:cx4="http://schemas.microsoft.com/office/drawing/2016/5/10/chartex" xmlns:cx5="http://schemas.microsoft.com/office/drawing/2016/5/11/chartex" xmlns:cx6="http://schemas.microsoft.com/office/drawing/2016/5/12/chartex" xmlns:cx7="http://schemas.microsoft.com/office/drawing/2016/5/13/chartex" xmlns:cx8="http://schemas.microsoft.com/office/drawing/2016/5/14/chartex" xmlns:mc="http://schemas.openxmlformats.org/markup-compatibility/2006" xmlns:aink="http://schemas.microsoft.com/office/drawing/2016/ink" xmlns:am3d="http://schemas.microsoft.com/office/drawing/2017/model3d" xmlns:o="urn:schemas-microsoft-com:office:office" xmlns:r="http://schemas.openxmlformats.org/officeDocument/2006/relationships" xmlns:m="http://schemas.openxmlformats.org/officeDocument/2006/math" xmlns:v="urn:schemas-microsoft-com:vml" xmlns:wp14="http://schemas.microsoft.com/office/word/2010/wordprocessingDrawing" xmlns:wp="http://schemas.openxmlformats.org/drawingml/2006/wordprocessingDrawing" xmlns:w10="urn:schemas-microsoft-com:office:word" xmlns:w="http://schemas.openxmlformats.org/wordprocessingml/2006/main" xmlns:w14="http://schemas.microsoft.com/office/word/2010/wordml" xmlns:w15="http://schemas.microsoft.com/office/word/2012/wordml" xmlns:w16cid="http://schemas.microsoft.com/office/word/2016/wordml/cid" xmlns:w16se="http://schemas.microsoft.com/office/word/2015/wordml/symex" xmlns:wpg="http://schemas.microsoft.com/office/word/2010/wordprocessingGroup" xmlns:wpi="http://schemas.microsoft.com/office/word/2010/wordprocessingInk" xmlns:wne="http://schemas.microsoft.com/office/word/2006/wordml" xmlns:wps="http://schemas.microsoft.com/office/word/2010/wordprocessingShape" mc:Ignorable="w14 w15 w16se w16cid wp14">
   <w:abstractNum w:abstractNumId="0" w15:restartNumberingAfterBreak="0">
+    <w:nsid w:val="13AE1C45"/>
+    <w:multiLevelType w:val="multilevel"/>
+    <w:tmpl w:val="2F808658"/>
+    <w:lvl w:ilvl="0">
+      <w:start w:val="1"/>
+      <w:numFmt w:val="decimal"/>
+      <w:lvlText w:val="%1."/>
+      <w:lvlJc w:val="left"/>
+      <w:pPr>
+        <w:ind w:left="720" w:hanging="360"/>
+      </w:pPr>
+      <w:rPr>
+        <w:rFonts w:hint="default"/>
+      </w:rPr>
+    </w:lvl>
+    <w:lvl w:ilvl="1">
+      <w:start w:val="1"/>
+      <w:numFmt w:val="decimal"/>
+      <w:isLgl/>
+      <w:lvlText w:val="%1.%2"/>
+      <w:lvlJc w:val="left"/>
+      <w:pPr>
+        <w:ind w:left="720" w:hanging="360"/>
+      </w:pPr>
+      <w:rPr>
+        <w:rFonts w:hint="default"/>
+      </w:rPr>
+    </w:lvl>
+    <w:lvl w:ilvl="2">
+      <w:start w:val="1"/>
+      <w:numFmt w:val="decimal"/>
+      <w:isLgl/>
+      <w:lvlText w:val="%1.%2.%3"/>
+      <w:lvlJc w:val="left"/>
+      <w:pPr>
+        <w:ind w:left="1080" w:hanging="720"/>
+      </w:pPr>
+      <w:rPr>
+        <w:rFonts w:hint="default"/>
+      </w:rPr>
+    </w:lvl>
+    <w:lvl w:ilvl="3">
+      <w:start w:val="1"/>
+      <w:numFmt w:val="decimal"/>
+      <w:isLgl/>
+      <w:lvlText w:val="%1.%2.%3.%4"/>
+      <w:lvlJc w:val="left"/>
+      <w:pPr>
+        <w:ind w:left="1080" w:hanging="720"/>
+      </w:pPr>
+      <w:rPr>
+        <w:rFonts w:hint="default"/>
+      </w:rPr>
+    </w:lvl>
+    <w:lvl w:ilvl="4">
+      <w:start w:val="1"/>
+      <w:numFmt w:val="decimal"/>
+      <w:isLgl/>
+      <w:lvlText w:val="%1.%2.%3.%4.%5"/>
+      <w:lvlJc w:val="left"/>
+      <w:pPr>
+        <w:ind w:left="1440" w:hanging="1080"/>
+      </w:pPr>
+      <w:rPr>
+        <w:rFonts w:hint="default"/>
+      </w:rPr>
+    </w:lvl>
+    <w:lvl w:ilvl="5">
+      <w:start w:val="1"/>
+      <w:numFmt w:val="decimal"/>
+      <w:isLgl/>
+      <w:lvlText w:val="%1.%2.%3.%4.%5.%6"/>
+      <w:lvlJc w:val="left"/>
+      <w:pPr>
+        <w:ind w:left="1440" w:hanging="1080"/>
+      </w:pPr>
+      <w:rPr>
+        <w:rFonts w:hint="default"/>
+      </w:rPr>
+    </w:lvl>
+    <w:lvl w:ilvl="6">
+      <w:start w:val="1"/>
+      <w:numFmt w:val="decimal"/>
+      <w:isLgl/>
+      <w:lvlText w:val="%1.%2.%3.%4.%5.%6.%7"/>
+      <w:lvlJc w:val="left"/>
+      <w:pPr>
+        <w:ind w:left="1800" w:hanging="1440"/>
+      </w:pPr>
+      <w:rPr>
+        <w:rFonts w:hint="default"/>
+      </w:rPr>
+    </w:lvl>
+    <w:lvl w:ilvl="7">
+      <w:start w:val="1"/>
+      <w:numFmt w:val="decimal"/>
+      <w:isLgl/>
+      <w:lvlText w:val="%1.%2.%3.%4.%5.%6.%7.%8"/>
+      <w:lvlJc w:val="left"/>
+      <w:pPr>
+        <w:ind w:left="1800" w:hanging="1440"/>
+      </w:pPr>
+      <w:rPr>
+        <w:rFonts w:hint="default"/>
+      </w:rPr>
+    </w:lvl>
+    <w:lvl w:ilvl="8">
+      <w:start w:val="1"/>
+      <w:numFmt w:val="decimal"/>
+      <w:isLgl/>
+      <w:lvlText w:val="%1.%2.%3.%4.%5.%6.%7.%8.%9"/>
+      <w:lvlJc w:val="left"/>
+      <w:pPr>
+        <w:ind w:left="1800" w:hanging="1440"/>
+      </w:pPr>
+      <w:rPr>
+        <w:rFonts w:hint="default"/>
+      </w:rPr>
+    </w:lvl>
+  </w:abstractNum>
+  <w:abstractNum w:abstractNumId="1" w15:restartNumberingAfterBreak="0">
+    <w:nsid w:val="168809C6"/>
+    <w:multiLevelType w:val="multilevel"/>
+    <w:tmpl w:val="410CC0E6"/>
+    <w:lvl w:ilvl="0">
+      <w:start w:val="3"/>
+      <w:numFmt w:val="decimal"/>
+      <w:lvlText w:val="%1"/>
+      <w:lvlJc w:val="left"/>
+      <w:pPr>
+        <w:ind w:left="360" w:hanging="360"/>
+      </w:pPr>
+      <w:rPr>
+        <w:rFonts w:hint="default"/>
+        <w:b/>
+        <w:color w:val="0563C1" w:themeColor="hyperlink"/>
+        <w:u w:val="single"/>
+      </w:rPr>
+    </w:lvl>
+    <w:lvl w:ilvl="1">
+      <w:start w:val="1"/>
+      <w:numFmt w:val="decimal"/>
+      <w:lvlText w:val="%1.%2"/>
+      <w:lvlJc w:val="left"/>
+      <w:pPr>
+        <w:ind w:left="800" w:hanging="360"/>
+      </w:pPr>
+      <w:rPr>
+        <w:rFonts w:hint="default"/>
+        <w:b/>
+        <w:color w:val="0563C1" w:themeColor="hyperlink"/>
+        <w:u w:val="single"/>
+      </w:rPr>
+    </w:lvl>
+    <w:lvl w:ilvl="2">
+      <w:start w:val="1"/>
+      <w:numFmt w:val="decimal"/>
+      <w:lvlText w:val="%1.%2.%3"/>
+      <w:lvlJc w:val="left"/>
+      <w:pPr>
+        <w:ind w:left="1600" w:hanging="720"/>
+      </w:pPr>
+      <w:rPr>
+        <w:rFonts w:hint="default"/>
+        <w:b/>
+        <w:color w:val="0563C1" w:themeColor="hyperlink"/>
+        <w:u w:val="single"/>
+      </w:rPr>
+    </w:lvl>
+    <w:lvl w:ilvl="3">
+      <w:start w:val="1"/>
+      <w:numFmt w:val="decimal"/>
+      <w:lvlText w:val="%1.%2.%3.%4"/>
+      <w:lvlJc w:val="left"/>
+      <w:pPr>
+        <w:ind w:left="2040" w:hanging="720"/>
+      </w:pPr>
+      <w:rPr>
+        <w:rFonts w:hint="default"/>
+        <w:b/>
+        <w:color w:val="0563C1" w:themeColor="hyperlink"/>
+        <w:u w:val="single"/>
+      </w:rPr>
+    </w:lvl>
+    <w:lvl w:ilvl="4">
+      <w:start w:val="1"/>
+      <w:numFmt w:val="decimal"/>
+      <w:lvlText w:val="%1.%2.%3.%4.%5"/>
+      <w:lvlJc w:val="left"/>
+      <w:pPr>
+        <w:ind w:left="2840" w:hanging="1080"/>
+      </w:pPr>
+      <w:rPr>
+        <w:rFonts w:hint="default"/>
+        <w:b/>
+        <w:color w:val="0563C1" w:themeColor="hyperlink"/>
+        <w:u w:val="single"/>
+      </w:rPr>
+    </w:lvl>
+    <w:lvl w:ilvl="5">
+      <w:start w:val="1"/>
+      <w:numFmt w:val="decimal"/>
+      <w:lvlText w:val="%1.%2.%3.%4.%5.%6"/>
+      <w:lvlJc w:val="left"/>
+      <w:pPr>
+        <w:ind w:left="3640" w:hanging="1440"/>
+      </w:pPr>
+      <w:rPr>
+        <w:rFonts w:hint="default"/>
+        <w:b/>
+        <w:color w:val="0563C1" w:themeColor="hyperlink"/>
+        <w:u w:val="single"/>
+      </w:rPr>
+    </w:lvl>
+    <w:lvl w:ilvl="6">
+      <w:start w:val="1"/>
+      <w:numFmt w:val="decimal"/>
+      <w:lvlText w:val="%1.%2.%3.%4.%5.%6.%7"/>
+      <w:lvlJc w:val="left"/>
+      <w:pPr>
+        <w:ind w:left="4080" w:hanging="1440"/>
+      </w:pPr>
+      <w:rPr>
+        <w:rFonts w:hint="default"/>
+        <w:b/>
+        <w:color w:val="0563C1" w:themeColor="hyperlink"/>
+        <w:u w:val="single"/>
+      </w:rPr>
+    </w:lvl>
+    <w:lvl w:ilvl="7">
+      <w:start w:val="1"/>
+      <w:numFmt w:val="decimal"/>
+      <w:lvlText w:val="%1.%2.%3.%4.%5.%6.%7.%8"/>
+      <w:lvlJc w:val="left"/>
+      <w:pPr>
+        <w:ind w:left="4880" w:hanging="1800"/>
+      </w:pPr>
+      <w:rPr>
+        <w:rFonts w:hint="default"/>
+        <w:b/>
+        <w:color w:val="0563C1" w:themeColor="hyperlink"/>
+        <w:u w:val="single"/>
+      </w:rPr>
+    </w:lvl>
+    <w:lvl w:ilvl="8">
+      <w:start w:val="1"/>
+      <w:numFmt w:val="decimal"/>
+      <w:lvlText w:val="%1.%2.%3.%4.%5.%6.%7.%8.%9"/>
+      <w:lvlJc w:val="left"/>
+      <w:pPr>
+        <w:ind w:left="5320" w:hanging="1800"/>
+      </w:pPr>
+      <w:rPr>
+        <w:rFonts w:hint="default"/>
+        <w:b/>
+        <w:color w:val="0563C1" w:themeColor="hyperlink"/>
+        <w:u w:val="single"/>
+      </w:rPr>
+    </w:lvl>
+  </w:abstractNum>
+  <w:abstractNum w:abstractNumId="2" w15:restartNumberingAfterBreak="0">
+    <w:nsid w:val="197F6522"/>
+    <w:multiLevelType w:val="hybridMultilevel"/>
+    <w:tmpl w:val="D1543E66"/>
+    <w:lvl w:ilvl="0" w:tplc="0809000F">
+      <w:start w:val="1"/>
+      <w:numFmt w:val="decimal"/>
+      <w:lvlText w:val="%1."/>
+      <w:lvlJc w:val="left"/>
+      <w:pPr>
+        <w:ind w:left="720" w:hanging="360"/>
+      </w:pPr>
+      <w:rPr>
+        <w:rFonts w:hint="default"/>
+      </w:rPr>
+    </w:lvl>
+    <w:lvl w:ilvl="1" w:tplc="08090019" w:tentative="1">
+      <w:start w:val="1"/>
+      <w:numFmt w:val="lowerLetter"/>
+      <w:lvlText w:val="%2."/>
+      <w:lvlJc w:val="left"/>
+      <w:pPr>
+        <w:ind w:left="1440" w:hanging="360"/>
+      </w:pPr>
+    </w:lvl>
+    <w:lvl w:ilvl="2" w:tplc="0809001B" w:tentative="1">
+      <w:start w:val="1"/>
+      <w:numFmt w:val="lowerRoman"/>
+      <w:lvlText w:val="%3."/>
+      <w:lvlJc w:val="right"/>
+      <w:pPr>
+        <w:ind w:left="2160" w:hanging="180"/>
+      </w:pPr>
+    </w:lvl>
+    <w:lvl w:ilvl="3" w:tplc="0809000F" w:tentative="1">
+      <w:start w:val="1"/>
+      <w:numFmt w:val="decimal"/>
+      <w:lvlText w:val="%4."/>
+      <w:lvlJc w:val="left"/>
+      <w:pPr>
+        <w:ind w:left="2880" w:hanging="360"/>
+      </w:pPr>
+    </w:lvl>
+    <w:lvl w:ilvl="4" w:tplc="08090019" w:tentative="1">
+      <w:start w:val="1"/>
+      <w:numFmt w:val="lowerLetter"/>
+      <w:lvlText w:val="%5."/>
+      <w:lvlJc w:val="left"/>
+      <w:pPr>
+        <w:ind w:left="3600" w:hanging="360"/>
+      </w:pPr>
+    </w:lvl>
+    <w:lvl w:ilvl="5" w:tplc="0809001B" w:tentative="1">
+      <w:start w:val="1"/>
+      <w:numFmt w:val="lowerRoman"/>
+      <w:lvlText w:val="%6."/>
+      <w:lvlJc w:val="right"/>
+      <w:pPr>
+        <w:ind w:left="4320" w:hanging="180"/>
+      </w:pPr>
+    </w:lvl>
+    <w:lvl w:ilvl="6" w:tplc="0809000F" w:tentative="1">
+      <w:start w:val="1"/>
+      <w:numFmt w:val="decimal"/>
+      <w:lvlText w:val="%7."/>
+      <w:lvlJc w:val="left"/>
+      <w:pPr>
+        <w:ind w:left="5040" w:hanging="360"/>
+      </w:pPr>
+    </w:lvl>
+    <w:lvl w:ilvl="7" w:tplc="08090019" w:tentative="1">
+      <w:start w:val="1"/>
+      <w:numFmt w:val="lowerLetter"/>
+      <w:lvlText w:val="%8."/>
+      <w:lvlJc w:val="left"/>
+      <w:pPr>
+        <w:ind w:left="5760" w:hanging="360"/>
+      </w:pPr>
+    </w:lvl>
+    <w:lvl w:ilvl="8" w:tplc="0809001B" w:tentative="1">
+      <w:start w:val="1"/>
+      <w:numFmt w:val="lowerRoman"/>
+      <w:lvlText w:val="%9."/>
+      <w:lvlJc w:val="right"/>
+      <w:pPr>
+        <w:ind w:left="6480" w:hanging="180"/>
+      </w:pPr>
+    </w:lvl>
+  </w:abstractNum>
+  <w:abstractNum w:abstractNumId="3" w15:restartNumberingAfterBreak="0">
+    <w:nsid w:val="1B831573"/>
+    <w:multiLevelType w:val="hybridMultilevel"/>
+    <w:tmpl w:val="45902A24"/>
+    <w:lvl w:ilvl="0" w:tplc="08090001">
+      <w:start w:val="1"/>
+      <w:numFmt w:val="bullet"/>
+      <w:lvlText w:val=""/>
+      <w:lvlJc w:val="left"/>
+      <w:pPr>
+        <w:ind w:left="720" w:hanging="360"/>
+      </w:pPr>
+      <w:rPr>
+        <w:rFonts w:ascii="Symbol" w:hAnsi="Symbol" w:hint="default"/>
+      </w:rPr>
+    </w:lvl>
+    <w:lvl w:ilvl="1" w:tplc="08090003" w:tentative="1">
+      <w:start w:val="1"/>
+      <w:numFmt w:val="bullet"/>
+      <w:lvlText w:val="o"/>
+      <w:lvlJc w:val="left"/>
+      <w:pPr>
+        <w:ind w:left="1440" w:hanging="360"/>
+      </w:pPr>
+      <w:rPr>
+        <w:rFonts w:ascii="Courier New" w:hAnsi="Courier New" w:cs="Courier New" w:hint="default"/>
+      </w:rPr>
+    </w:lvl>
+    <w:lvl w:ilvl="2" w:tplc="08090005" w:tentative="1">
+      <w:start w:val="1"/>
+      <w:numFmt w:val="bullet"/>
+      <w:lvlText w:val=""/>
+      <w:lvlJc w:val="left"/>
+      <w:pPr>
+        <w:ind w:left="2160" w:hanging="360"/>
+      </w:pPr>
+      <w:rPr>
+        <w:rFonts w:ascii="Wingdings" w:hAnsi="Wingdings" w:hint="default"/>
+      </w:rPr>
+    </w:lvl>
+    <w:lvl w:ilvl="3" w:tplc="08090001" w:tentative="1">
+      <w:start w:val="1"/>
+      <w:numFmt w:val="bullet"/>
+      <w:lvlText w:val=""/>
+      <w:lvlJc w:val="left"/>
+      <w:pPr>
+        <w:ind w:left="2880" w:hanging="360"/>
+      </w:pPr>
+      <w:rPr>
+        <w:rFonts w:ascii="Symbol" w:hAnsi="Symbol" w:hint="default"/>
+      </w:rPr>
+    </w:lvl>
+    <w:lvl w:ilvl="4" w:tplc="08090003" w:tentative="1">
+      <w:start w:val="1"/>
+      <w:numFmt w:val="bullet"/>
+      <w:lvlText w:val="o"/>
+      <w:lvlJc w:val="left"/>
+      <w:pPr>
+        <w:ind w:left="3600" w:hanging="360"/>
+      </w:pPr>
+      <w:rPr>
+        <w:rFonts w:ascii="Courier New" w:hAnsi="Courier New" w:cs="Courier New" w:hint="default"/>
+      </w:rPr>
+    </w:lvl>
+    <w:lvl w:ilvl="5" w:tplc="08090005" w:tentative="1">
+      <w:start w:val="1"/>
+      <w:numFmt w:val="bullet"/>
+      <w:lvlText w:val=""/>
+      <w:lvlJc w:val="left"/>
+      <w:pPr>
+        <w:ind w:left="4320" w:hanging="360"/>
+      </w:pPr>
+      <w:rPr>
+        <w:rFonts w:ascii="Wingdings" w:hAnsi="Wingdings" w:hint="default"/>
+      </w:rPr>
+    </w:lvl>
+    <w:lvl w:ilvl="6" w:tplc="08090001" w:tentative="1">
+      <w:start w:val="1"/>
+      <w:numFmt w:val="bullet"/>
+      <w:lvlText w:val=""/>
+      <w:lvlJc w:val="left"/>
+      <w:pPr>
+        <w:ind w:left="5040" w:hanging="360"/>
+      </w:pPr>
+      <w:rPr>
+        <w:rFonts w:ascii="Symbol" w:hAnsi="Symbol" w:hint="default"/>
+      </w:rPr>
+    </w:lvl>
+    <w:lvl w:ilvl="7" w:tplc="08090003" w:tentative="1">
+      <w:start w:val="1"/>
+      <w:numFmt w:val="bullet"/>
+      <w:lvlText w:val="o"/>
+      <w:lvlJc w:val="left"/>
+      <w:pPr>
+        <w:ind w:left="5760" w:hanging="360"/>
+      </w:pPr>
+      <w:rPr>
+        <w:rFonts w:ascii="Courier New" w:hAnsi="Courier New" w:cs="Courier New" w:hint="default"/>
+      </w:rPr>
+    </w:lvl>
+    <w:lvl w:ilvl="8" w:tplc="08090005" w:tentative="1">
+      <w:start w:val="1"/>
+      <w:numFmt w:val="bullet"/>
+      <w:lvlText w:val=""/>
+      <w:lvlJc w:val="left"/>
+      <w:pPr>
+        <w:ind w:left="6480" w:hanging="360"/>
+      </w:pPr>
+      <w:rPr>
+        <w:rFonts w:ascii="Wingdings" w:hAnsi="Wingdings" w:hint="default"/>
+      </w:rPr>
+    </w:lvl>
+  </w:abstractNum>
+  <w:abstractNum w:abstractNumId="4" w15:restartNumberingAfterBreak="0">
+    <w:nsid w:val="1F246440"/>
+    <w:multiLevelType w:val="hybridMultilevel"/>
+    <w:tmpl w:val="40A66E50"/>
+    <w:lvl w:ilvl="0" w:tplc="12886698">
+      <w:start w:val="1"/>
+      <w:numFmt w:val="decimal"/>
+      <w:lvlText w:val="%1."/>
+      <w:lvlJc w:val="left"/>
+      <w:pPr>
+        <w:ind w:left="644" w:hanging="360"/>
+      </w:pPr>
+      <w:rPr>
+        <w:rFonts w:hint="default"/>
+      </w:rPr>
+    </w:lvl>
+    <w:lvl w:ilvl="1" w:tplc="08090019" w:tentative="1">
+      <w:start w:val="1"/>
+      <w:numFmt w:val="lowerLetter"/>
+      <w:lvlText w:val="%2."/>
+      <w:lvlJc w:val="left"/>
+      <w:pPr>
+        <w:ind w:left="1364" w:hanging="360"/>
+      </w:pPr>
+    </w:lvl>
+    <w:lvl w:ilvl="2" w:tplc="0809001B" w:tentative="1">
+      <w:start w:val="1"/>
+      <w:numFmt w:val="lowerRoman"/>
+      <w:lvlText w:val="%3."/>
+      <w:lvlJc w:val="right"/>
+      <w:pPr>
+        <w:ind w:left="2084" w:hanging="180"/>
+      </w:pPr>
+    </w:lvl>
+    <w:lvl w:ilvl="3" w:tplc="0809000F" w:tentative="1">
+      <w:start w:val="1"/>
+      <w:numFmt w:val="decimal"/>
+      <w:lvlText w:val="%4."/>
+      <w:lvlJc w:val="left"/>
+      <w:pPr>
+        <w:ind w:left="2804" w:hanging="360"/>
+      </w:pPr>
+    </w:lvl>
+    <w:lvl w:ilvl="4" w:tplc="08090019" w:tentative="1">
+      <w:start w:val="1"/>
+      <w:numFmt w:val="lowerLetter"/>
+      <w:lvlText w:val="%5."/>
+      <w:lvlJc w:val="left"/>
+      <w:pPr>
+        <w:ind w:left="3524" w:hanging="360"/>
+      </w:pPr>
+    </w:lvl>
+    <w:lvl w:ilvl="5" w:tplc="0809001B" w:tentative="1">
+      <w:start w:val="1"/>
+      <w:numFmt w:val="lowerRoman"/>
+      <w:lvlText w:val="%6."/>
+      <w:lvlJc w:val="right"/>
+      <w:pPr>
+        <w:ind w:left="4244" w:hanging="180"/>
+      </w:pPr>
+    </w:lvl>
+    <w:lvl w:ilvl="6" w:tplc="0809000F" w:tentative="1">
+      <w:start w:val="1"/>
+      <w:numFmt w:val="decimal"/>
+      <w:lvlText w:val="%7."/>
+      <w:lvlJc w:val="left"/>
+      <w:pPr>
+        <w:ind w:left="4964" w:hanging="360"/>
+      </w:pPr>
+    </w:lvl>
+    <w:lvl w:ilvl="7" w:tplc="08090019" w:tentative="1">
+      <w:start w:val="1"/>
+      <w:numFmt w:val="lowerLetter"/>
+      <w:lvlText w:val="%8."/>
+      <w:lvlJc w:val="left"/>
+      <w:pPr>
+        <w:ind w:left="5684" w:hanging="360"/>
+      </w:pPr>
+    </w:lvl>
+    <w:lvl w:ilvl="8" w:tplc="0809001B" w:tentative="1">
+      <w:start w:val="1"/>
+      <w:numFmt w:val="lowerRoman"/>
+      <w:lvlText w:val="%9."/>
+      <w:lvlJc w:val="right"/>
+      <w:pPr>
+        <w:ind w:left="6404" w:hanging="180"/>
+      </w:pPr>
+    </w:lvl>
+  </w:abstractNum>
+  <w:abstractNum w:abstractNumId="5" w15:restartNumberingAfterBreak="0">
+    <w:nsid w:val="208076EB"/>
+    <w:multiLevelType w:val="hybridMultilevel"/>
+    <w:tmpl w:val="01A44EA0"/>
+    <w:lvl w:ilvl="0" w:tplc="BAD2966A">
+      <w:start w:val="3"/>
+      <w:numFmt w:val="decimal"/>
+      <w:lvlText w:val="%1."/>
+      <w:lvlJc w:val="left"/>
+      <w:pPr>
+        <w:ind w:left="644" w:hanging="360"/>
+      </w:pPr>
+      <w:rPr>
+        <w:rFonts w:hint="default"/>
+      </w:rPr>
+    </w:lvl>
+    <w:lvl w:ilvl="1" w:tplc="08090019" w:tentative="1">
+      <w:start w:val="1"/>
+      <w:numFmt w:val="lowerLetter"/>
+      <w:lvlText w:val="%2."/>
+      <w:lvlJc w:val="left"/>
+      <w:pPr>
+        <w:ind w:left="1364" w:hanging="360"/>
+      </w:pPr>
+    </w:lvl>
+    <w:lvl w:ilvl="2" w:tplc="0809001B" w:tentative="1">
+      <w:start w:val="1"/>
+      <w:numFmt w:val="lowerRoman"/>
+      <w:lvlText w:val="%3."/>
+      <w:lvlJc w:val="right"/>
+      <w:pPr>
+        <w:ind w:left="2084" w:hanging="180"/>
+      </w:pPr>
+    </w:lvl>
+    <w:lvl w:ilvl="3" w:tplc="0809000F" w:tentative="1">
+      <w:start w:val="1"/>
+      <w:numFmt w:val="decimal"/>
+      <w:lvlText w:val="%4."/>
+      <w:lvlJc w:val="left"/>
+      <w:pPr>
+        <w:ind w:left="2804" w:hanging="360"/>
+      </w:pPr>
+    </w:lvl>
+    <w:lvl w:ilvl="4" w:tplc="08090019" w:tentative="1">
+      <w:start w:val="1"/>
+      <w:numFmt w:val="lowerLetter"/>
+      <w:lvlText w:val="%5."/>
+      <w:lvlJc w:val="left"/>
+      <w:pPr>
+        <w:ind w:left="3524" w:hanging="360"/>
+      </w:pPr>
+    </w:lvl>
+    <w:lvl w:ilvl="5" w:tplc="0809001B" w:tentative="1">
+      <w:start w:val="1"/>
+      <w:numFmt w:val="lowerRoman"/>
+      <w:lvlText w:val="%6."/>
+      <w:lvlJc w:val="right"/>
+      <w:pPr>
+        <w:ind w:left="4244" w:hanging="180"/>
+      </w:pPr>
+    </w:lvl>
+    <w:lvl w:ilvl="6" w:tplc="0809000F" w:tentative="1">
+      <w:start w:val="1"/>
+      <w:numFmt w:val="decimal"/>
+      <w:lvlText w:val="%7."/>
+      <w:lvlJc w:val="left"/>
+      <w:pPr>
+        <w:ind w:left="4964" w:hanging="360"/>
+      </w:pPr>
+    </w:lvl>
+    <w:lvl w:ilvl="7" w:tplc="08090019" w:tentative="1">
+      <w:start w:val="1"/>
+      <w:numFmt w:val="lowerLetter"/>
+      <w:lvlText w:val="%8."/>
+      <w:lvlJc w:val="left"/>
+      <w:pPr>
+        <w:ind w:left="5684" w:hanging="360"/>
+      </w:pPr>
+    </w:lvl>
+    <w:lvl w:ilvl="8" w:tplc="0809001B" w:tentative="1">
+      <w:start w:val="1"/>
+      <w:numFmt w:val="lowerRoman"/>
+      <w:lvlText w:val="%9."/>
+      <w:lvlJc w:val="right"/>
+      <w:pPr>
+        <w:ind w:left="6404" w:hanging="180"/>
+      </w:pPr>
+    </w:lvl>
+  </w:abstractNum>
+  <w:abstractNum w:abstractNumId="6" w15:restartNumberingAfterBreak="0">
     <w:nsid w:val="21A4473B"/>
     <w:multiLevelType w:val="hybridMultilevel"/>
     <w:tmpl w:val="DCF40B04"/>
@@ -1466,7 +2987,7 @@
       </w:rPr>
     </w:lvl>
   </w:abstractNum>
-  <w:abstractNum w:abstractNumId="1" w15:restartNumberingAfterBreak="0">
+  <w:abstractNum w:abstractNumId="7" w15:restartNumberingAfterBreak="0">
     <w:nsid w:val="223B7840"/>
     <w:multiLevelType w:val="hybridMultilevel"/>
     <w:tmpl w:val="D75EB2F4"/>
@@ -1555,7 +3076,299 @@
       </w:pPr>
     </w:lvl>
   </w:abstractNum>
-  <w:abstractNum w:abstractNumId="2" w15:restartNumberingAfterBreak="0">
+  <w:abstractNum w:abstractNumId="8" w15:restartNumberingAfterBreak="0">
+    <w:nsid w:val="224A3B21"/>
+    <w:multiLevelType w:val="multilevel"/>
+    <w:tmpl w:val="543E397E"/>
+    <w:lvl w:ilvl="0">
+      <w:start w:val="3"/>
+      <w:numFmt w:val="decimal"/>
+      <w:lvlText w:val="%1"/>
+      <w:lvlJc w:val="left"/>
+      <w:pPr>
+        <w:ind w:left="360" w:hanging="360"/>
+      </w:pPr>
+      <w:rPr>
+        <w:rFonts w:hint="default"/>
+      </w:rPr>
+    </w:lvl>
+    <w:lvl w:ilvl="1">
+      <w:start w:val="1"/>
+      <w:numFmt w:val="decimal"/>
+      <w:lvlText w:val="%1.%2"/>
+      <w:lvlJc w:val="left"/>
+      <w:pPr>
+        <w:ind w:left="360" w:hanging="360"/>
+      </w:pPr>
+      <w:rPr>
+        <w:rFonts w:hint="default"/>
+      </w:rPr>
+    </w:lvl>
+    <w:lvl w:ilvl="2">
+      <w:start w:val="1"/>
+      <w:numFmt w:val="decimal"/>
+      <w:lvlText w:val="%1.%2.%3"/>
+      <w:lvlJc w:val="left"/>
+      <w:pPr>
+        <w:ind w:left="720" w:hanging="720"/>
+      </w:pPr>
+      <w:rPr>
+        <w:rFonts w:hint="default"/>
+      </w:rPr>
+    </w:lvl>
+    <w:lvl w:ilvl="3">
+      <w:start w:val="1"/>
+      <w:numFmt w:val="decimal"/>
+      <w:lvlText w:val="%1.%2.%3.%4"/>
+      <w:lvlJc w:val="left"/>
+      <w:pPr>
+        <w:ind w:left="720" w:hanging="720"/>
+      </w:pPr>
+      <w:rPr>
+        <w:rFonts w:hint="default"/>
+      </w:rPr>
+    </w:lvl>
+    <w:lvl w:ilvl="4">
+      <w:start w:val="1"/>
+      <w:numFmt w:val="decimal"/>
+      <w:lvlText w:val="%1.%2.%3.%4.%5"/>
+      <w:lvlJc w:val="left"/>
+      <w:pPr>
+        <w:ind w:left="1080" w:hanging="1080"/>
+      </w:pPr>
+      <w:rPr>
+        <w:rFonts w:hint="default"/>
+      </w:rPr>
+    </w:lvl>
+    <w:lvl w:ilvl="5">
+      <w:start w:val="1"/>
+      <w:numFmt w:val="decimal"/>
+      <w:lvlText w:val="%1.%2.%3.%4.%5.%6"/>
+      <w:lvlJc w:val="left"/>
+      <w:pPr>
+        <w:ind w:left="1080" w:hanging="1080"/>
+      </w:pPr>
+      <w:rPr>
+        <w:rFonts w:hint="default"/>
+      </w:rPr>
+    </w:lvl>
+    <w:lvl w:ilvl="6">
+      <w:start w:val="1"/>
+      <w:numFmt w:val="decimal"/>
+      <w:lvlText w:val="%1.%2.%3.%4.%5.%6.%7"/>
+      <w:lvlJc w:val="left"/>
+      <w:pPr>
+        <w:ind w:left="1440" w:hanging="1440"/>
+      </w:pPr>
+      <w:rPr>
+        <w:rFonts w:hint="default"/>
+      </w:rPr>
+    </w:lvl>
+    <w:lvl w:ilvl="7">
+      <w:start w:val="1"/>
+      <w:numFmt w:val="decimal"/>
+      <w:lvlText w:val="%1.%2.%3.%4.%5.%6.%7.%8"/>
+      <w:lvlJc w:val="left"/>
+      <w:pPr>
+        <w:ind w:left="1440" w:hanging="1440"/>
+      </w:pPr>
+      <w:rPr>
+        <w:rFonts w:hint="default"/>
+      </w:rPr>
+    </w:lvl>
+    <w:lvl w:ilvl="8">
+      <w:start w:val="1"/>
+      <w:numFmt w:val="decimal"/>
+      <w:lvlText w:val="%1.%2.%3.%4.%5.%6.%7.%8.%9"/>
+      <w:lvlJc w:val="left"/>
+      <w:pPr>
+        <w:ind w:left="1800" w:hanging="1800"/>
+      </w:pPr>
+      <w:rPr>
+        <w:rFonts w:hint="default"/>
+      </w:rPr>
+    </w:lvl>
+  </w:abstractNum>
+  <w:abstractNum w:abstractNumId="9" w15:restartNumberingAfterBreak="0">
+    <w:nsid w:val="27675801"/>
+    <w:multiLevelType w:val="hybridMultilevel"/>
+    <w:tmpl w:val="C4B2955E"/>
+    <w:lvl w:ilvl="0" w:tplc="A60E1676">
+      <w:start w:val="1"/>
+      <w:numFmt w:val="decimal"/>
+      <w:lvlText w:val="%1."/>
+      <w:lvlJc w:val="left"/>
+      <w:pPr>
+        <w:ind w:left="644" w:hanging="360"/>
+      </w:pPr>
+      <w:rPr>
+        <w:rFonts w:hint="default"/>
+        <w:color w:val="auto"/>
+      </w:rPr>
+    </w:lvl>
+    <w:lvl w:ilvl="1" w:tplc="08090019" w:tentative="1">
+      <w:start w:val="1"/>
+      <w:numFmt w:val="lowerLetter"/>
+      <w:lvlText w:val="%2."/>
+      <w:lvlJc w:val="left"/>
+      <w:pPr>
+        <w:ind w:left="1364" w:hanging="360"/>
+      </w:pPr>
+    </w:lvl>
+    <w:lvl w:ilvl="2" w:tplc="0809001B" w:tentative="1">
+      <w:start w:val="1"/>
+      <w:numFmt w:val="lowerRoman"/>
+      <w:lvlText w:val="%3."/>
+      <w:lvlJc w:val="right"/>
+      <w:pPr>
+        <w:ind w:left="2084" w:hanging="180"/>
+      </w:pPr>
+    </w:lvl>
+    <w:lvl w:ilvl="3" w:tplc="0809000F" w:tentative="1">
+      <w:start w:val="1"/>
+      <w:numFmt w:val="decimal"/>
+      <w:lvlText w:val="%4."/>
+      <w:lvlJc w:val="left"/>
+      <w:pPr>
+        <w:ind w:left="2804" w:hanging="360"/>
+      </w:pPr>
+    </w:lvl>
+    <w:lvl w:ilvl="4" w:tplc="08090019" w:tentative="1">
+      <w:start w:val="1"/>
+      <w:numFmt w:val="lowerLetter"/>
+      <w:lvlText w:val="%5."/>
+      <w:lvlJc w:val="left"/>
+      <w:pPr>
+        <w:ind w:left="3524" w:hanging="360"/>
+      </w:pPr>
+    </w:lvl>
+    <w:lvl w:ilvl="5" w:tplc="0809001B" w:tentative="1">
+      <w:start w:val="1"/>
+      <w:numFmt w:val="lowerRoman"/>
+      <w:lvlText w:val="%6."/>
+      <w:lvlJc w:val="right"/>
+      <w:pPr>
+        <w:ind w:left="4244" w:hanging="180"/>
+      </w:pPr>
+    </w:lvl>
+    <w:lvl w:ilvl="6" w:tplc="0809000F" w:tentative="1">
+      <w:start w:val="1"/>
+      <w:numFmt w:val="decimal"/>
+      <w:lvlText w:val="%7."/>
+      <w:lvlJc w:val="left"/>
+      <w:pPr>
+        <w:ind w:left="4964" w:hanging="360"/>
+      </w:pPr>
+    </w:lvl>
+    <w:lvl w:ilvl="7" w:tplc="08090019" w:tentative="1">
+      <w:start w:val="1"/>
+      <w:numFmt w:val="lowerLetter"/>
+      <w:lvlText w:val="%8."/>
+      <w:lvlJc w:val="left"/>
+      <w:pPr>
+        <w:ind w:left="5684" w:hanging="360"/>
+      </w:pPr>
+    </w:lvl>
+    <w:lvl w:ilvl="8" w:tplc="0809001B" w:tentative="1">
+      <w:start w:val="1"/>
+      <w:numFmt w:val="lowerRoman"/>
+      <w:lvlText w:val="%9."/>
+      <w:lvlJc w:val="right"/>
+      <w:pPr>
+        <w:ind w:left="6404" w:hanging="180"/>
+      </w:pPr>
+    </w:lvl>
+  </w:abstractNum>
+  <w:abstractNum w:abstractNumId="10" w15:restartNumberingAfterBreak="0">
+    <w:nsid w:val="290B3956"/>
+    <w:multiLevelType w:val="hybridMultilevel"/>
+    <w:tmpl w:val="7994A800"/>
+    <w:lvl w:ilvl="0" w:tplc="4FA86C5C">
+      <w:start w:val="2"/>
+      <w:numFmt w:val="decimal"/>
+      <w:lvlText w:val="%1."/>
+      <w:lvlJc w:val="left"/>
+      <w:pPr>
+        <w:ind w:left="644" w:hanging="360"/>
+      </w:pPr>
+      <w:rPr>
+        <w:rFonts w:hint="default"/>
+      </w:rPr>
+    </w:lvl>
+    <w:lvl w:ilvl="1" w:tplc="08090019">
+      <w:start w:val="1"/>
+      <w:numFmt w:val="lowerLetter"/>
+      <w:lvlText w:val="%2."/>
+      <w:lvlJc w:val="left"/>
+      <w:pPr>
+        <w:ind w:left="1364" w:hanging="360"/>
+      </w:pPr>
+    </w:lvl>
+    <w:lvl w:ilvl="2" w:tplc="0809001B" w:tentative="1">
+      <w:start w:val="1"/>
+      <w:numFmt w:val="lowerRoman"/>
+      <w:lvlText w:val="%3."/>
+      <w:lvlJc w:val="right"/>
+      <w:pPr>
+        <w:ind w:left="2084" w:hanging="180"/>
+      </w:pPr>
+    </w:lvl>
+    <w:lvl w:ilvl="3" w:tplc="0809000F" w:tentative="1">
+      <w:start w:val="1"/>
+      <w:numFmt w:val="decimal"/>
+      <w:lvlText w:val="%4."/>
+      <w:lvlJc w:val="left"/>
+      <w:pPr>
+        <w:ind w:left="2804" w:hanging="360"/>
+      </w:pPr>
+    </w:lvl>
+    <w:lvl w:ilvl="4" w:tplc="08090019" w:tentative="1">
+      <w:start w:val="1"/>
+      <w:numFmt w:val="lowerLetter"/>
+      <w:lvlText w:val="%5."/>
+      <w:lvlJc w:val="left"/>
+      <w:pPr>
+        <w:ind w:left="3524" w:hanging="360"/>
+      </w:pPr>
+    </w:lvl>
+    <w:lvl w:ilvl="5" w:tplc="0809001B" w:tentative="1">
+      <w:start w:val="1"/>
+      <w:numFmt w:val="lowerRoman"/>
+      <w:lvlText w:val="%6."/>
+      <w:lvlJc w:val="right"/>
+      <w:pPr>
+        <w:ind w:left="4244" w:hanging="180"/>
+      </w:pPr>
+    </w:lvl>
+    <w:lvl w:ilvl="6" w:tplc="0809000F" w:tentative="1">
+      <w:start w:val="1"/>
+      <w:numFmt w:val="decimal"/>
+      <w:lvlText w:val="%7."/>
+      <w:lvlJc w:val="left"/>
+      <w:pPr>
+        <w:ind w:left="4964" w:hanging="360"/>
+      </w:pPr>
+    </w:lvl>
+    <w:lvl w:ilvl="7" w:tplc="08090019" w:tentative="1">
+      <w:start w:val="1"/>
+      <w:numFmt w:val="lowerLetter"/>
+      <w:lvlText w:val="%8."/>
+      <w:lvlJc w:val="left"/>
+      <w:pPr>
+        <w:ind w:left="5684" w:hanging="360"/>
+      </w:pPr>
+    </w:lvl>
+    <w:lvl w:ilvl="8" w:tplc="0809001B" w:tentative="1">
+      <w:start w:val="1"/>
+      <w:numFmt w:val="lowerRoman"/>
+      <w:lvlText w:val="%9."/>
+      <w:lvlJc w:val="right"/>
+      <w:pPr>
+        <w:ind w:left="6404" w:hanging="180"/>
+      </w:pPr>
+    </w:lvl>
+  </w:abstractNum>
+  <w:abstractNum w:abstractNumId="11" w15:restartNumberingAfterBreak="0">
     <w:nsid w:val="2C0C02E7"/>
     <w:multiLevelType w:val="hybridMultilevel"/>
     <w:tmpl w:val="0BE00C4C"/>
@@ -1668,7 +3481,7 @@
       </w:rPr>
     </w:lvl>
   </w:abstractNum>
-  <w:abstractNum w:abstractNumId="3" w15:restartNumberingAfterBreak="0">
+  <w:abstractNum w:abstractNumId="12" w15:restartNumberingAfterBreak="0">
     <w:nsid w:val="35E12742"/>
     <w:multiLevelType w:val="hybridMultilevel"/>
     <w:tmpl w:val="B16E7DC4"/>
@@ -1781,7 +3594,210 @@
       </w:rPr>
     </w:lvl>
   </w:abstractNum>
-  <w:abstractNum w:abstractNumId="4" w15:restartNumberingAfterBreak="0">
+  <w:abstractNum w:abstractNumId="13" w15:restartNumberingAfterBreak="0">
+    <w:nsid w:val="3712594F"/>
+    <w:multiLevelType w:val="hybridMultilevel"/>
+    <w:tmpl w:val="B19E72AA"/>
+    <w:lvl w:ilvl="0" w:tplc="2F727F36">
+      <w:start w:val="1"/>
+      <w:numFmt w:val="decimal"/>
+      <w:lvlText w:val="%1."/>
+      <w:lvlJc w:val="left"/>
+      <w:pPr>
+        <w:ind w:left="720" w:hanging="360"/>
+      </w:pPr>
+      <w:rPr>
+        <w:rFonts w:asciiTheme="minorHAnsi" w:eastAsiaTheme="minorEastAsia" w:hAnsiTheme="minorHAnsi" w:cstheme="minorBidi" w:hint="default"/>
+        <w:sz w:val="22"/>
+      </w:rPr>
+    </w:lvl>
+    <w:lvl w:ilvl="1" w:tplc="08090019" w:tentative="1">
+      <w:start w:val="1"/>
+      <w:numFmt w:val="lowerLetter"/>
+      <w:lvlText w:val="%2."/>
+      <w:lvlJc w:val="left"/>
+      <w:pPr>
+        <w:ind w:left="1440" w:hanging="360"/>
+      </w:pPr>
+    </w:lvl>
+    <w:lvl w:ilvl="2" w:tplc="0809001B" w:tentative="1">
+      <w:start w:val="1"/>
+      <w:numFmt w:val="lowerRoman"/>
+      <w:lvlText w:val="%3."/>
+      <w:lvlJc w:val="right"/>
+      <w:pPr>
+        <w:ind w:left="2160" w:hanging="180"/>
+      </w:pPr>
+    </w:lvl>
+    <w:lvl w:ilvl="3" w:tplc="0809000F" w:tentative="1">
+      <w:start w:val="1"/>
+      <w:numFmt w:val="decimal"/>
+      <w:lvlText w:val="%4."/>
+      <w:lvlJc w:val="left"/>
+      <w:pPr>
+        <w:ind w:left="2880" w:hanging="360"/>
+      </w:pPr>
+    </w:lvl>
+    <w:lvl w:ilvl="4" w:tplc="08090019" w:tentative="1">
+      <w:start w:val="1"/>
+      <w:numFmt w:val="lowerLetter"/>
+      <w:lvlText w:val="%5."/>
+      <w:lvlJc w:val="left"/>
+      <w:pPr>
+        <w:ind w:left="3600" w:hanging="360"/>
+      </w:pPr>
+    </w:lvl>
+    <w:lvl w:ilvl="5" w:tplc="0809001B" w:tentative="1">
+      <w:start w:val="1"/>
+      <w:numFmt w:val="lowerRoman"/>
+      <w:lvlText w:val="%6."/>
+      <w:lvlJc w:val="right"/>
+      <w:pPr>
+        <w:ind w:left="4320" w:hanging="180"/>
+      </w:pPr>
+    </w:lvl>
+    <w:lvl w:ilvl="6" w:tplc="0809000F" w:tentative="1">
+      <w:start w:val="1"/>
+      <w:numFmt w:val="decimal"/>
+      <w:lvlText w:val="%7."/>
+      <w:lvlJc w:val="left"/>
+      <w:pPr>
+        <w:ind w:left="5040" w:hanging="360"/>
+      </w:pPr>
+    </w:lvl>
+    <w:lvl w:ilvl="7" w:tplc="08090019" w:tentative="1">
+      <w:start w:val="1"/>
+      <w:numFmt w:val="lowerLetter"/>
+      <w:lvlText w:val="%8."/>
+      <w:lvlJc w:val="left"/>
+      <w:pPr>
+        <w:ind w:left="5760" w:hanging="360"/>
+      </w:pPr>
+    </w:lvl>
+    <w:lvl w:ilvl="8" w:tplc="0809001B" w:tentative="1">
+      <w:start w:val="1"/>
+      <w:numFmt w:val="lowerRoman"/>
+      <w:lvlText w:val="%9."/>
+      <w:lvlJc w:val="right"/>
+      <w:pPr>
+        <w:ind w:left="6480" w:hanging="180"/>
+      </w:pPr>
+    </w:lvl>
+  </w:abstractNum>
+  <w:abstractNum w:abstractNumId="14" w15:restartNumberingAfterBreak="0">
+    <w:nsid w:val="4B000982"/>
+    <w:multiLevelType w:val="hybridMultilevel"/>
+    <w:tmpl w:val="D20E02D4"/>
+    <w:lvl w:ilvl="0" w:tplc="08090001">
+      <w:start w:val="1"/>
+      <w:numFmt w:val="bullet"/>
+      <w:lvlText w:val=""/>
+      <w:lvlJc w:val="left"/>
+      <w:pPr>
+        <w:ind w:left="720" w:hanging="360"/>
+      </w:pPr>
+      <w:rPr>
+        <w:rFonts w:ascii="Symbol" w:hAnsi="Symbol" w:hint="default"/>
+      </w:rPr>
+    </w:lvl>
+    <w:lvl w:ilvl="1" w:tplc="08090003" w:tentative="1">
+      <w:start w:val="1"/>
+      <w:numFmt w:val="bullet"/>
+      <w:lvlText w:val="o"/>
+      <w:lvlJc w:val="left"/>
+      <w:pPr>
+        <w:ind w:left="1440" w:hanging="360"/>
+      </w:pPr>
+      <w:rPr>
+        <w:rFonts w:ascii="Courier New" w:hAnsi="Courier New" w:cs="Courier New" w:hint="default"/>
+      </w:rPr>
+    </w:lvl>
+    <w:lvl w:ilvl="2" w:tplc="08090005" w:tentative="1">
+      <w:start w:val="1"/>
+      <w:numFmt w:val="bullet"/>
+      <w:lvlText w:val=""/>
+      <w:lvlJc w:val="left"/>
+      <w:pPr>
+        <w:ind w:left="2160" w:hanging="360"/>
+      </w:pPr>
+      <w:rPr>
+        <w:rFonts w:ascii="Wingdings" w:hAnsi="Wingdings" w:hint="default"/>
+      </w:rPr>
+    </w:lvl>
+    <w:lvl w:ilvl="3" w:tplc="08090001" w:tentative="1">
+      <w:start w:val="1"/>
+      <w:numFmt w:val="bullet"/>
+      <w:lvlText w:val=""/>
+      <w:lvlJc w:val="left"/>
+      <w:pPr>
+        <w:ind w:left="2880" w:hanging="360"/>
+      </w:pPr>
+      <w:rPr>
+        <w:rFonts w:ascii="Symbol" w:hAnsi="Symbol" w:hint="default"/>
+      </w:rPr>
+    </w:lvl>
+    <w:lvl w:ilvl="4" w:tplc="08090003" w:tentative="1">
+      <w:start w:val="1"/>
+      <w:numFmt w:val="bullet"/>
+      <w:lvlText w:val="o"/>
+      <w:lvlJc w:val="left"/>
+      <w:pPr>
+        <w:ind w:left="3600" w:hanging="360"/>
+      </w:pPr>
+      <w:rPr>
+        <w:rFonts w:ascii="Courier New" w:hAnsi="Courier New" w:cs="Courier New" w:hint="default"/>
+      </w:rPr>
+    </w:lvl>
+    <w:lvl w:ilvl="5" w:tplc="08090005" w:tentative="1">
+      <w:start w:val="1"/>
+      <w:numFmt w:val="bullet"/>
+      <w:lvlText w:val=""/>
+      <w:lvlJc w:val="left"/>
+      <w:pPr>
+        <w:ind w:left="4320" w:hanging="360"/>
+      </w:pPr>
+      <w:rPr>
+        <w:rFonts w:ascii="Wingdings" w:hAnsi="Wingdings" w:hint="default"/>
+      </w:rPr>
+    </w:lvl>
+    <w:lvl w:ilvl="6" w:tplc="08090001" w:tentative="1">
+      <w:start w:val="1"/>
+      <w:numFmt w:val="bullet"/>
+      <w:lvlText w:val=""/>
+      <w:lvlJc w:val="left"/>
+      <w:pPr>
+        <w:ind w:left="5040" w:hanging="360"/>
+      </w:pPr>
+      <w:rPr>
+        <w:rFonts w:ascii="Symbol" w:hAnsi="Symbol" w:hint="default"/>
+      </w:rPr>
+    </w:lvl>
+    <w:lvl w:ilvl="7" w:tplc="08090003" w:tentative="1">
+      <w:start w:val="1"/>
+      <w:numFmt w:val="bullet"/>
+      <w:lvlText w:val="o"/>
+      <w:lvlJc w:val="left"/>
+      <w:pPr>
+        <w:ind w:left="5760" w:hanging="360"/>
+      </w:pPr>
+      <w:rPr>
+        <w:rFonts w:ascii="Courier New" w:hAnsi="Courier New" w:cs="Courier New" w:hint="default"/>
+      </w:rPr>
+    </w:lvl>
+    <w:lvl w:ilvl="8" w:tplc="08090005" w:tentative="1">
+      <w:start w:val="1"/>
+      <w:numFmt w:val="bullet"/>
+      <w:lvlText w:val=""/>
+      <w:lvlJc w:val="left"/>
+      <w:pPr>
+        <w:ind w:left="6480" w:hanging="360"/>
+      </w:pPr>
+      <w:rPr>
+        <w:rFonts w:ascii="Wingdings" w:hAnsi="Wingdings" w:hint="default"/>
+      </w:rPr>
+    </w:lvl>
+  </w:abstractNum>
+  <w:abstractNum w:abstractNumId="15" w15:restartNumberingAfterBreak="0">
     <w:nsid w:val="6A162785"/>
     <w:multiLevelType w:val="multilevel"/>
     <w:tmpl w:val="2F808658"/>
@@ -1791,7 +3807,7 @@
       <w:lvlText w:val="%1."/>
       <w:lvlJc w:val="left"/>
       <w:pPr>
-        <w:ind w:left="720" w:hanging="360"/>
+        <w:ind w:left="644" w:hanging="360"/>
       </w:pPr>
       <w:rPr>
         <w:rFonts w:hint="default"/>
@@ -1804,7 +3820,7 @@
       <w:lvlText w:val="%1.%2"/>
       <w:lvlJc w:val="left"/>
       <w:pPr>
-        <w:ind w:left="720" w:hanging="360"/>
+        <w:ind w:left="644" w:hanging="360"/>
       </w:pPr>
       <w:rPr>
         <w:rFonts w:hint="default"/>
@@ -1817,7 +3833,7 @@
       <w:lvlText w:val="%1.%2.%3"/>
       <w:lvlJc w:val="left"/>
       <w:pPr>
-        <w:ind w:left="1080" w:hanging="720"/>
+        <w:ind w:left="1004" w:hanging="720"/>
       </w:pPr>
       <w:rPr>
         <w:rFonts w:hint="default"/>
@@ -1830,7 +3846,7 @@
       <w:lvlText w:val="%1.%2.%3.%4"/>
       <w:lvlJc w:val="left"/>
       <w:pPr>
-        <w:ind w:left="1080" w:hanging="720"/>
+        <w:ind w:left="1004" w:hanging="720"/>
       </w:pPr>
       <w:rPr>
         <w:rFonts w:hint="default"/>
@@ -1843,7 +3859,7 @@
       <w:lvlText w:val="%1.%2.%3.%4.%5"/>
       <w:lvlJc w:val="left"/>
       <w:pPr>
-        <w:ind w:left="1440" w:hanging="1080"/>
+        <w:ind w:left="1364" w:hanging="1080"/>
       </w:pPr>
       <w:rPr>
         <w:rFonts w:hint="default"/>
@@ -1856,7 +3872,7 @@
       <w:lvlText w:val="%1.%2.%3.%4.%5.%6"/>
       <w:lvlJc w:val="left"/>
       <w:pPr>
-        <w:ind w:left="1440" w:hanging="1080"/>
+        <w:ind w:left="1364" w:hanging="1080"/>
       </w:pPr>
       <w:rPr>
         <w:rFonts w:hint="default"/>
@@ -1869,7 +3885,7 @@
       <w:lvlText w:val="%1.%2.%3.%4.%5.%6.%7"/>
       <w:lvlJc w:val="left"/>
       <w:pPr>
-        <w:ind w:left="1800" w:hanging="1440"/>
+        <w:ind w:left="1724" w:hanging="1440"/>
       </w:pPr>
       <w:rPr>
         <w:rFonts w:hint="default"/>
@@ -1882,7 +3898,7 @@
       <w:lvlText w:val="%1.%2.%3.%4.%5.%6.%7.%8"/>
       <w:lvlJc w:val="left"/>
       <w:pPr>
-        <w:ind w:left="1800" w:hanging="1440"/>
+        <w:ind w:left="1724" w:hanging="1440"/>
       </w:pPr>
       <w:rPr>
         <w:rFonts w:hint="default"/>
@@ -1895,27 +3911,152 @@
       <w:lvlText w:val="%1.%2.%3.%4.%5.%6.%7.%8.%9"/>
       <w:lvlJc w:val="left"/>
       <w:pPr>
-        <w:ind w:left="1800" w:hanging="1440"/>
+        <w:ind w:left="1724" w:hanging="1440"/>
       </w:pPr>
       <w:rPr>
         <w:rFonts w:hint="default"/>
       </w:rPr>
+    </w:lvl>
+  </w:abstractNum>
+  <w:abstractNum w:abstractNumId="16" w15:restartNumberingAfterBreak="0">
+    <w:nsid w:val="6EEA50C4"/>
+    <w:multiLevelType w:val="hybridMultilevel"/>
+    <w:tmpl w:val="3A04344C"/>
+    <w:lvl w:ilvl="0" w:tplc="6D2251F2">
+      <w:start w:val="2"/>
+      <w:numFmt w:val="decimal"/>
+      <w:lvlText w:val="%1."/>
+      <w:lvlJc w:val="left"/>
+      <w:pPr>
+        <w:ind w:left="644" w:hanging="360"/>
+      </w:pPr>
+      <w:rPr>
+        <w:rFonts w:hint="default"/>
+      </w:rPr>
+    </w:lvl>
+    <w:lvl w:ilvl="1" w:tplc="08090019" w:tentative="1">
+      <w:start w:val="1"/>
+      <w:numFmt w:val="lowerLetter"/>
+      <w:lvlText w:val="%2."/>
+      <w:lvlJc w:val="left"/>
+      <w:pPr>
+        <w:ind w:left="1364" w:hanging="360"/>
+      </w:pPr>
+    </w:lvl>
+    <w:lvl w:ilvl="2" w:tplc="0809001B" w:tentative="1">
+      <w:start w:val="1"/>
+      <w:numFmt w:val="lowerRoman"/>
+      <w:lvlText w:val="%3."/>
+      <w:lvlJc w:val="right"/>
+      <w:pPr>
+        <w:ind w:left="2084" w:hanging="180"/>
+      </w:pPr>
+    </w:lvl>
+    <w:lvl w:ilvl="3" w:tplc="0809000F" w:tentative="1">
+      <w:start w:val="1"/>
+      <w:numFmt w:val="decimal"/>
+      <w:lvlText w:val="%4."/>
+      <w:lvlJc w:val="left"/>
+      <w:pPr>
+        <w:ind w:left="2804" w:hanging="360"/>
+      </w:pPr>
+    </w:lvl>
+    <w:lvl w:ilvl="4" w:tplc="08090019" w:tentative="1">
+      <w:start w:val="1"/>
+      <w:numFmt w:val="lowerLetter"/>
+      <w:lvlText w:val="%5."/>
+      <w:lvlJc w:val="left"/>
+      <w:pPr>
+        <w:ind w:left="3524" w:hanging="360"/>
+      </w:pPr>
+    </w:lvl>
+    <w:lvl w:ilvl="5" w:tplc="0809001B" w:tentative="1">
+      <w:start w:val="1"/>
+      <w:numFmt w:val="lowerRoman"/>
+      <w:lvlText w:val="%6."/>
+      <w:lvlJc w:val="right"/>
+      <w:pPr>
+        <w:ind w:left="4244" w:hanging="180"/>
+      </w:pPr>
+    </w:lvl>
+    <w:lvl w:ilvl="6" w:tplc="0809000F" w:tentative="1">
+      <w:start w:val="1"/>
+      <w:numFmt w:val="decimal"/>
+      <w:lvlText w:val="%7."/>
+      <w:lvlJc w:val="left"/>
+      <w:pPr>
+        <w:ind w:left="4964" w:hanging="360"/>
+      </w:pPr>
+    </w:lvl>
+    <w:lvl w:ilvl="7" w:tplc="08090019" w:tentative="1">
+      <w:start w:val="1"/>
+      <w:numFmt w:val="lowerLetter"/>
+      <w:lvlText w:val="%8."/>
+      <w:lvlJc w:val="left"/>
+      <w:pPr>
+        <w:ind w:left="5684" w:hanging="360"/>
+      </w:pPr>
+    </w:lvl>
+    <w:lvl w:ilvl="8" w:tplc="0809001B" w:tentative="1">
+      <w:start w:val="1"/>
+      <w:numFmt w:val="lowerRoman"/>
+      <w:lvlText w:val="%9."/>
+      <w:lvlJc w:val="right"/>
+      <w:pPr>
+        <w:ind w:left="6404" w:hanging="180"/>
+      </w:pPr>
     </w:lvl>
   </w:abstractNum>
   <w:num w:numId="1">
+    <w:abstractNumId w:val="7"/>
+  </w:num>
+  <w:num w:numId="2">
+    <w:abstractNumId w:val="15"/>
+  </w:num>
+  <w:num w:numId="3">
+    <w:abstractNumId w:val="6"/>
+  </w:num>
+  <w:num w:numId="4">
+    <w:abstractNumId w:val="11"/>
+  </w:num>
+  <w:num w:numId="5">
+    <w:abstractNumId w:val="12"/>
+  </w:num>
+  <w:num w:numId="6">
+    <w:abstractNumId w:val="0"/>
+  </w:num>
+  <w:num w:numId="7">
+    <w:abstractNumId w:val="10"/>
+  </w:num>
+  <w:num w:numId="8">
+    <w:abstractNumId w:val="8"/>
+  </w:num>
+  <w:num w:numId="9">
+    <w:abstractNumId w:val="13"/>
+  </w:num>
+  <w:num w:numId="10">
+    <w:abstractNumId w:val="2"/>
+  </w:num>
+  <w:num w:numId="11">
+    <w:abstractNumId w:val="5"/>
+  </w:num>
+  <w:num w:numId="12">
+    <w:abstractNumId w:val="16"/>
+  </w:num>
+  <w:num w:numId="13">
     <w:abstractNumId w:val="1"/>
   </w:num>
-  <w:num w:numId="2">
+  <w:num w:numId="14">
+    <w:abstractNumId w:val="9"/>
+  </w:num>
+  <w:num w:numId="15">
     <w:abstractNumId w:val="4"/>
   </w:num>
-  <w:num w:numId="3">
-    <w:abstractNumId w:val="0"/>
+  <w:num w:numId="16">
+    <w:abstractNumId w:val="3"/>
   </w:num>
-  <w:num w:numId="4">
-    <w:abstractNumId w:val="2"/>
-  </w:num>
-  <w:num w:numId="5">
-    <w:abstractNumId w:val="3"/>
+  <w:num w:numId="17">
+    <w:abstractNumId w:val="14"/>
   </w:num>
 </w:numbering>
 </file>
@@ -2545,6 +4686,18 @@
       <w:color w:val="2F5496" w:themeColor="accent1" w:themeShade="BF"/>
     </w:rPr>
   </w:style>
+  <w:style w:type="character" w:styleId="UnresolvedMention">
+    <w:name w:val="Unresolved Mention"/>
+    <w:basedOn w:val="DefaultParagraphFont"/>
+    <w:uiPriority w:val="99"/>
+    <w:semiHidden/>
+    <w:unhideWhenUsed/>
+    <w:rsid w:val="00BD48AD"/>
+    <w:rPr>
+      <w:color w:val="605E5C"/>
+      <w:shd w:val="clear" w:color="auto" w:fill="E1DFDD"/>
+    </w:rPr>
+  </w:style>
 </w:styles>
 </file>
 
@@ -2848,7 +5001,7 @@
 </file>
 
 <file path=customXml/itemProps1.xml><?xml version="1.0" encoding="utf-8"?>
-<ds:datastoreItem xmlns:ds="http://schemas.openxmlformats.org/officeDocument/2006/customXml" ds:itemID="{20E09CC8-8D38-446C-A817-3E748BBEDDA1}">
+<ds:datastoreItem xmlns:ds="http://schemas.openxmlformats.org/officeDocument/2006/customXml" ds:itemID="{59006A5F-31EA-4E80-B2D4-64C548A14F9E}">
   <ds:schemaRefs>
     <ds:schemaRef ds:uri="http://schemas.openxmlformats.org/officeDocument/2006/bibliography"/>
   </ds:schemaRefs>

</xml_diff>

<commit_message>
Storage UI overhauled and TriggerEvent functionality implemented
- New UI implemention with scrolling and grid layout
- Scrolling functionality script added
- AddTriggerEvent class added to StorageView allowing listener functionality within StorageController class
</commit_message>
<xml_diff>
--- a/Storage Management System Design Decisions Documentation.docx
+++ b/Storage Management System Design Decisions Documentation.docx
@@ -776,13 +776,8 @@
           <w:numId w:val="17"/>
         </w:numPr>
       </w:pPr>
-      <w:proofErr w:type="spellStart"/>
-      <w:r>
-        <w:t>Depositable</w:t>
-      </w:r>
-      <w:proofErr w:type="spellEnd"/>
-      <w:r>
-        <w:t xml:space="preserve"> storage such as inventories and banks that allow users to deposit and withdraw items</w:t>
+      <w:r>
+        <w:t>Depositable storage such as inventories and banks that allow users to deposit and withdraw items</w:t>
       </w:r>
     </w:p>
     <w:p/>
@@ -1050,8 +1045,6 @@
           <w:t>https://drive.google.com/file/d/1zBt-hDv-DElLtyQaZiK4rOPdamKtmzWP/view?usp=sharing</w:t>
         </w:r>
       </w:hyperlink>
-      <w:bookmarkStart w:id="3" w:name="_GoBack"/>
-      <w:bookmarkEnd w:id="3"/>
       <w:r>
         <w:rPr>
           <w:b/>
@@ -1074,7 +1067,7 @@
           <w:color w:val="auto"/>
         </w:rPr>
       </w:pPr>
-      <w:bookmarkStart w:id="4" w:name="_Toc35641988"/>
+      <w:bookmarkStart w:id="3" w:name="_Toc35641988"/>
       <w:r>
         <w:rPr>
           <w:b/>
@@ -1092,7 +1085,7 @@
         </w:rPr>
         <w:t>Model</w:t>
       </w:r>
-      <w:bookmarkEnd w:id="4"/>
+      <w:bookmarkEnd w:id="3"/>
     </w:p>
     <w:p/>
     <w:p>
@@ -1104,7 +1097,7 @@
           <w:color w:val="auto"/>
         </w:rPr>
       </w:pPr>
-      <w:bookmarkStart w:id="5" w:name="_Toc35641989"/>
+      <w:bookmarkStart w:id="4" w:name="_Toc35641989"/>
       <w:r>
         <w:rPr>
           <w:b/>
@@ -1121,7 +1114,7 @@
         </w:rPr>
         <w:t>.1 Implementation</w:t>
       </w:r>
-      <w:bookmarkEnd w:id="5"/>
+      <w:bookmarkEnd w:id="4"/>
     </w:p>
     <w:p>
       <w:r>
@@ -1134,13 +1127,8 @@
       </w:r>
     </w:p>
     <w:p>
-      <w:proofErr w:type="spellStart"/>
-      <w:r>
-        <w:t>Depositable</w:t>
-      </w:r>
-      <w:proofErr w:type="spellEnd"/>
-      <w:r>
-        <w:t xml:space="preserve"> storage devices would allow storing as well as both withdrawal and depositing of items.</w:t>
+      <w:r>
+        <w:t>Depositable storage devices would allow storing as well as both withdrawal and depositing of items.</w:t>
       </w:r>
     </w:p>
     <w:p>
@@ -1162,23 +1150,7 @@
         <w:t xml:space="preserve">using </w:t>
       </w:r>
       <w:r>
-        <w:t xml:space="preserve">an </w:t>
-      </w:r>
-      <w:proofErr w:type="spellStart"/>
-      <w:r>
-        <w:t>IStorageData</w:t>
-      </w:r>
-      <w:proofErr w:type="spellEnd"/>
-      <w:r>
-        <w:t xml:space="preserve"> interface and an </w:t>
-      </w:r>
-      <w:proofErr w:type="spellStart"/>
-      <w:r>
-        <w:t>IDepositToStorage</w:t>
-      </w:r>
-      <w:proofErr w:type="spellEnd"/>
-      <w:r>
-        <w:t xml:space="preserve"> interface </w:t>
+        <w:t xml:space="preserve">an IStorageData interface and an IDepositToStorage interface </w:t>
       </w:r>
       <w:r>
         <w:t>would allow</w:t>
@@ -1200,15 +1172,7 @@
     </w:p>
     <w:p>
       <w:r>
-        <w:t xml:space="preserve">This also allows the </w:t>
-      </w:r>
-      <w:proofErr w:type="spellStart"/>
-      <w:r>
-        <w:t>depositable</w:t>
-      </w:r>
-      <w:proofErr w:type="spellEnd"/>
-      <w:r>
-        <w:t xml:space="preserve"> storage devices to inherit the core functionality of all storage devices while having </w:t>
+        <w:t xml:space="preserve">This also allows the depositable storage devices to inherit the core functionality of all storage devices while having </w:t>
       </w:r>
       <w:r>
         <w:t xml:space="preserve">its own </w:t>
@@ -1287,7 +1251,7 @@
           <w:color w:val="auto"/>
         </w:rPr>
       </w:pPr>
-      <w:bookmarkStart w:id="6" w:name="_Toc35641990"/>
+      <w:bookmarkStart w:id="5" w:name="_Toc35641990"/>
       <w:r>
         <w:rPr>
           <w:b/>
@@ -1305,7 +1269,7 @@
         </w:rPr>
         <w:t>.2 Core Functionality</w:t>
       </w:r>
-      <w:bookmarkEnd w:id="6"/>
+      <w:bookmarkEnd w:id="5"/>
     </w:p>
     <w:p>
       <w:pPr>
@@ -1416,29 +1380,7 @@
           <w:iCs w:val="0"/>
           <w:color w:val="auto"/>
         </w:rPr>
-        <w:t xml:space="preserve">.2.2 </w:t>
-      </w:r>
-      <w:proofErr w:type="spellStart"/>
-      <w:r>
-        <w:rPr>
-          <w:b/>
-          <w:bCs/>
-          <w:i w:val="0"/>
-          <w:iCs w:val="0"/>
-          <w:color w:val="auto"/>
-        </w:rPr>
-        <w:t>Depositable</w:t>
-      </w:r>
-      <w:proofErr w:type="spellEnd"/>
-      <w:r>
-        <w:rPr>
-          <w:b/>
-          <w:bCs/>
-          <w:i w:val="0"/>
-          <w:iCs w:val="0"/>
-          <w:color w:val="auto"/>
-        </w:rPr>
-        <w:t xml:space="preserve"> Storage Data Core Functionality</w:t>
+        <w:t>.2.2 Depositable Storage Data Core Functionality</w:t>
       </w:r>
     </w:p>
     <w:p>
@@ -1644,15 +1586,7 @@
     </w:p>
     <w:p>
       <w:r>
-        <w:t xml:space="preserve">As user input is validated on the controller side, this method will only be called if the slot is empty or the existing item matches, otherwise a method such as </w:t>
-      </w:r>
-      <w:proofErr w:type="spellStart"/>
-      <w:r>
-        <w:t>SwapItem</w:t>
-      </w:r>
-      <w:proofErr w:type="spellEnd"/>
-      <w:r>
-        <w:t xml:space="preserve"> would be called so additional validation checks are not required.</w:t>
+        <w:t>As user input is validated on the controller side, this method will only be called if the slot is empty or the existing item matches, otherwise a method such as SwapItem would be called so additional validation checks are not required.</w:t>
       </w:r>
     </w:p>
     <w:p>
@@ -1788,14 +1722,7 @@
       </w:r>
       <w:r>
         <w:br/>
-      </w:r>
-      <w:proofErr w:type="spellStart"/>
-      <w:r>
-        <w:t>existingSpaceInSlots</w:t>
-      </w:r>
-      <w:proofErr w:type="spellEnd"/>
-      <w:r>
-        <w:t xml:space="preserve"> </w:t>
+        <w:t xml:space="preserve">existingSpaceInSlots </w:t>
       </w:r>
       <w:r>
         <w:sym w:font="Wingdings" w:char="F0DF"/>
@@ -1805,14 +1732,7 @@
       </w:r>
       <w:r>
         <w:br/>
-      </w:r>
-      <w:proofErr w:type="spellStart"/>
-      <w:r>
-        <w:t>availableSlots</w:t>
-      </w:r>
-      <w:proofErr w:type="spellEnd"/>
-      <w:r>
-        <w:t xml:space="preserve"> </w:t>
+        <w:t xml:space="preserve">availableSlots </w:t>
       </w:r>
       <w:r>
         <w:sym w:font="Wingdings" w:char="F0DF"/>
@@ -1822,14 +1742,7 @@
       </w:r>
       <w:r>
         <w:br/>
-      </w:r>
-      <w:proofErr w:type="spellStart"/>
-      <w:r>
-        <w:t>remainingSpaceNeeded</w:t>
-      </w:r>
-      <w:proofErr w:type="spellEnd"/>
-      <w:r>
-        <w:t xml:space="preserve"> </w:t>
+        <w:t xml:space="preserve">remainingSpaceNeeded </w:t>
       </w:r>
       <w:r>
         <w:sym w:font="Wingdings" w:char="F0DF"/>
@@ -1839,14 +1752,7 @@
       </w:r>
       <w:r>
         <w:br/>
-      </w:r>
-      <w:proofErr w:type="spellStart"/>
-      <w:r>
-        <w:t>slotsNeeded</w:t>
-      </w:r>
-      <w:proofErr w:type="spellEnd"/>
-      <w:r>
-        <w:t xml:space="preserve"> </w:t>
+        <w:t xml:space="preserve">slotsNeeded </w:t>
       </w:r>
       <w:r>
         <w:sym w:font="Wingdings" w:char="F0DF"/>
@@ -2137,7 +2043,7 @@
           <w:color w:val="auto"/>
         </w:rPr>
       </w:pPr>
-      <w:bookmarkStart w:id="7" w:name="_Toc35641991"/>
+      <w:bookmarkStart w:id="6" w:name="_Toc35641991"/>
       <w:r>
         <w:rPr>
           <w:b/>
@@ -2155,7 +2061,7 @@
         </w:rPr>
         <w:t>Controller</w:t>
       </w:r>
-      <w:bookmarkEnd w:id="7"/>
+      <w:bookmarkEnd w:id="6"/>
     </w:p>
     <w:p/>
     <w:p>
@@ -2171,7 +2077,7 @@
           <w:color w:val="auto"/>
         </w:rPr>
       </w:pPr>
-      <w:bookmarkStart w:id="8" w:name="_Toc35641992"/>
+      <w:bookmarkStart w:id="7" w:name="_Toc35641992"/>
       <w:r>
         <w:rPr>
           <w:b/>
@@ -2180,19 +2086,19 @@
         </w:rPr>
         <w:t>Implementation</w:t>
       </w:r>
+      <w:bookmarkEnd w:id="7"/>
+    </w:p>
+    <w:p>
+      <w:r>
+        <w:t>1 controller that handles the input from all storage views (multiple storage devices) using the EventSystem to call methods within the controller class to interpret the input and update the model accordingly, this would essentially provide an observer pattern between the controller and the multiple views without the need for referencing</w:t>
+      </w:r>
+      <w:r>
+        <w:t xml:space="preserve"> and lower overhead with only 1 listener</w:t>
+      </w:r>
+      <w:bookmarkStart w:id="8" w:name="_GoBack"/>
       <w:bookmarkEnd w:id="8"/>
-    </w:p>
-    <w:p>
-      <w:r>
-        <w:t xml:space="preserve">1 controller that handles the input from all storage views (multiple storage devices) using the </w:t>
-      </w:r>
-      <w:proofErr w:type="spellStart"/>
-      <w:r>
-        <w:t>EventSystem</w:t>
-      </w:r>
-      <w:proofErr w:type="spellEnd"/>
-      <w:r>
-        <w:t xml:space="preserve"> to call methods within the controller class to interpret the input and update the model accordingly, this would essentially provide an observer pattern between the controller and the multiple views without the need for referencing.</w:t>
+      <w:r>
+        <w:t>.</w:t>
       </w:r>
     </w:p>
     <w:p>
@@ -2201,21 +2107,8 @@
       </w:r>
     </w:p>
     <w:p>
-      <w:proofErr w:type="spellStart"/>
-      <w:r>
-        <w:t>MoveItem</w:t>
-      </w:r>
-      <w:proofErr w:type="spellEnd"/>
-      <w:r>
-        <w:t xml:space="preserve"> and </w:t>
-      </w:r>
-      <w:proofErr w:type="spellStart"/>
-      <w:r>
-        <w:t>SwapItem</w:t>
-      </w:r>
-      <w:proofErr w:type="spellEnd"/>
-      <w:r>
-        <w:t xml:space="preserve"> can use optional parameters </w:t>
+      <w:r>
+        <w:t xml:space="preserve">MoveItem and SwapItem can use optional parameters </w:t>
       </w:r>
       <w:r>
         <w:t>implemented in .NET 4.0 to take in references to different storage devices if needed.</w:t>
@@ -5001,7 +4894,7 @@
 </file>
 
 <file path=customXml/itemProps1.xml><?xml version="1.0" encoding="utf-8"?>
-<ds:datastoreItem xmlns:ds="http://schemas.openxmlformats.org/officeDocument/2006/customXml" ds:itemID="{59006A5F-31EA-4E80-B2D4-64C548A14F9E}">
+<ds:datastoreItem xmlns:ds="http://schemas.openxmlformats.org/officeDocument/2006/customXml" ds:itemID="{D0AF21CC-A6CE-4C63-84D7-EFAF520A282F}">
   <ds:schemaRefs>
     <ds:schemaRef ds:uri="http://schemas.openxmlformats.org/officeDocument/2006/bibliography"/>
   </ds:schemaRefs>

</xml_diff>